<commit_message>
bab 2 udah dicek
</commit_message>
<xml_diff>
--- a/BUKU/CEK BUKU MANDIRI V3/KRITERIA CEK MANDIRI/1. KRITERIA CEK BUKU MANDIRI.docx
+++ b/BUKU/CEK BUKU MANDIRI V3/KRITERIA CEK MANDIRI/1. KRITERIA CEK BUKU MANDIRI.docx
@@ -216,6 +216,7 @@
               <w:rPr>
                 <w:sz w:val="20"/>
                 <w:szCs w:val="20"/>
+                <w:highlight w:val="green"/>
               </w:rPr>
             </w:pPr>
             <w:r>
@@ -225,6 +226,7 @@
                 <w:bCs w:val="0"/>
                 <w:sz w:val="20"/>
                 <w:szCs w:val="20"/>
+                <w:highlight w:val="green"/>
               </w:rPr>
               <w:t>1</w:t>
             </w:r>
@@ -241,13 +243,15 @@
               <w:rPr>
                 <w:sz w:val="20"/>
                 <w:szCs w:val="20"/>
-              </w:rPr>
-            </w:pPr>
-            <w:r>
-              <w:rPr>
-                <w:rFonts w:cstheme="minorHAnsi"/>
-                <w:sz w:val="20"/>
-                <w:szCs w:val="20"/>
+                <w:highlight w:val="green"/>
+              </w:rPr>
+            </w:pPr>
+            <w:r>
+              <w:rPr>
+                <w:rFonts w:cstheme="minorHAnsi"/>
+                <w:sz w:val="20"/>
+                <w:szCs w:val="20"/>
+                <w:highlight w:val="green"/>
               </w:rPr>
               <w:t xml:space="preserve">Ukuran kertas A4, </w:t>
             </w:r>
@@ -256,6 +260,7 @@
                 <w:rFonts w:cstheme="minorHAnsi"/>
                 <w:sz w:val="20"/>
                 <w:szCs w:val="20"/>
+                <w:highlight w:val="green"/>
               </w:rPr>
               <w:t>Orientation:</w:t>
             </w:r>
@@ -264,6 +269,7 @@
                 <w:rFonts w:cstheme="minorHAnsi"/>
                 <w:sz w:val="20"/>
                 <w:szCs w:val="20"/>
+                <w:highlight w:val="green"/>
               </w:rPr>
               <w:t xml:space="preserve"> Portrait</w:t>
             </w:r>
@@ -281,6 +287,7 @@
               <w:rPr>
                 <w:sz w:val="20"/>
                 <w:szCs w:val="20"/>
+                <w:highlight w:val="green"/>
               </w:rPr>
             </w:pPr>
           </w:p>
@@ -297,6 +304,7 @@
               <w:rPr>
                 <w:sz w:val="20"/>
                 <w:szCs w:val="20"/>
+                <w:highlight w:val="green"/>
               </w:rPr>
             </w:pPr>
           </w:p>
@@ -315,6 +323,7 @@
               <w:rPr>
                 <w:sz w:val="20"/>
                 <w:szCs w:val="20"/>
+                <w:highlight w:val="green"/>
               </w:rPr>
             </w:pPr>
             <w:r>
@@ -324,6 +333,7 @@
                 <w:bCs w:val="0"/>
                 <w:sz w:val="20"/>
                 <w:szCs w:val="20"/>
+                <w:highlight w:val="green"/>
               </w:rPr>
               <w:t>2</w:t>
             </w:r>
@@ -341,13 +351,15 @@
                 <w:rFonts w:cstheme="minorHAnsi"/>
                 <w:sz w:val="20"/>
                 <w:szCs w:val="20"/>
-              </w:rPr>
-            </w:pPr>
-            <w:r>
-              <w:rPr>
-                <w:rFonts w:cstheme="minorHAnsi"/>
-                <w:sz w:val="20"/>
-                <w:szCs w:val="20"/>
+                <w:highlight w:val="green"/>
+              </w:rPr>
+            </w:pPr>
+            <w:r>
+              <w:rPr>
+                <w:rFonts w:cstheme="minorHAnsi"/>
+                <w:sz w:val="20"/>
+                <w:szCs w:val="20"/>
+                <w:highlight w:val="green"/>
               </w:rPr>
               <w:t>Ukuran Margin</w:t>
             </w:r>
@@ -365,13 +377,15 @@
                 <w:rFonts w:cstheme="minorHAnsi"/>
                 <w:sz w:val="20"/>
                 <w:szCs w:val="20"/>
-              </w:rPr>
-            </w:pPr>
-            <w:r>
-              <w:rPr>
-                <w:rFonts w:cstheme="minorHAnsi"/>
-                <w:sz w:val="20"/>
-                <w:szCs w:val="20"/>
+                <w:highlight w:val="green"/>
+              </w:rPr>
+            </w:pPr>
+            <w:r>
+              <w:rPr>
+                <w:rFonts w:cstheme="minorHAnsi"/>
+                <w:sz w:val="20"/>
+                <w:szCs w:val="20"/>
+                <w:highlight w:val="green"/>
               </w:rPr>
               <w:t>Margin Atas (Top</w:t>
             </w:r>
@@ -380,6 +394,7 @@
                 <w:rFonts w:cstheme="minorHAnsi"/>
                 <w:sz w:val="20"/>
                 <w:szCs w:val="20"/>
+                <w:highlight w:val="green"/>
               </w:rPr>
               <w:t>):</w:t>
             </w:r>
@@ -388,6 +403,7 @@
                 <w:rFonts w:cstheme="minorHAnsi"/>
                 <w:sz w:val="20"/>
                 <w:szCs w:val="20"/>
+                <w:highlight w:val="green"/>
               </w:rPr>
               <w:t xml:space="preserve"> 4 cm</w:t>
             </w:r>
@@ -405,13 +421,15 @@
                 <w:rFonts w:cstheme="minorHAnsi"/>
                 <w:sz w:val="20"/>
                 <w:szCs w:val="20"/>
-              </w:rPr>
-            </w:pPr>
-            <w:r>
-              <w:rPr>
-                <w:rFonts w:cstheme="minorHAnsi"/>
-                <w:sz w:val="20"/>
-                <w:szCs w:val="20"/>
+                <w:highlight w:val="green"/>
+              </w:rPr>
+            </w:pPr>
+            <w:r>
+              <w:rPr>
+                <w:rFonts w:cstheme="minorHAnsi"/>
+                <w:sz w:val="20"/>
+                <w:szCs w:val="20"/>
+                <w:highlight w:val="green"/>
               </w:rPr>
               <w:t>Margin Kiri (Left</w:t>
             </w:r>
@@ -420,6 +438,7 @@
                 <w:rFonts w:cstheme="minorHAnsi"/>
                 <w:sz w:val="20"/>
                 <w:szCs w:val="20"/>
+                <w:highlight w:val="green"/>
               </w:rPr>
               <w:t>):</w:t>
             </w:r>
@@ -428,6 +447,7 @@
                 <w:rFonts w:cstheme="minorHAnsi"/>
                 <w:sz w:val="20"/>
                 <w:szCs w:val="20"/>
+                <w:highlight w:val="green"/>
               </w:rPr>
               <w:t xml:space="preserve"> 4 cm</w:t>
             </w:r>
@@ -445,13 +465,15 @@
                 <w:rFonts w:cstheme="minorHAnsi"/>
                 <w:sz w:val="20"/>
                 <w:szCs w:val="20"/>
-              </w:rPr>
-            </w:pPr>
-            <w:r>
-              <w:rPr>
-                <w:rFonts w:cstheme="minorHAnsi"/>
-                <w:sz w:val="20"/>
-                <w:szCs w:val="20"/>
+                <w:highlight w:val="green"/>
+              </w:rPr>
+            </w:pPr>
+            <w:r>
+              <w:rPr>
+                <w:rFonts w:cstheme="minorHAnsi"/>
+                <w:sz w:val="20"/>
+                <w:szCs w:val="20"/>
+                <w:highlight w:val="green"/>
               </w:rPr>
               <w:t>Margin Bawah (Bottom</w:t>
             </w:r>
@@ -460,6 +482,7 @@
                 <w:rFonts w:cstheme="minorHAnsi"/>
                 <w:sz w:val="20"/>
                 <w:szCs w:val="20"/>
+                <w:highlight w:val="green"/>
               </w:rPr>
               <w:t>):</w:t>
             </w:r>
@@ -468,6 +491,7 @@
                 <w:rFonts w:cstheme="minorHAnsi"/>
                 <w:sz w:val="20"/>
                 <w:szCs w:val="20"/>
+                <w:highlight w:val="green"/>
               </w:rPr>
               <w:t xml:space="preserve"> 3 cm</w:t>
             </w:r>
@@ -485,13 +509,15 @@
                 <w:rFonts w:cstheme="minorHAnsi"/>
                 <w:sz w:val="20"/>
                 <w:szCs w:val="20"/>
-              </w:rPr>
-            </w:pPr>
-            <w:r>
-              <w:rPr>
-                <w:rFonts w:cstheme="minorHAnsi"/>
-                <w:sz w:val="20"/>
-                <w:szCs w:val="20"/>
+                <w:highlight w:val="green"/>
+              </w:rPr>
+            </w:pPr>
+            <w:r>
+              <w:rPr>
+                <w:rFonts w:cstheme="minorHAnsi"/>
+                <w:sz w:val="20"/>
+                <w:szCs w:val="20"/>
+                <w:highlight w:val="green"/>
               </w:rPr>
               <w:t>Margin Kanan (Right</w:t>
             </w:r>
@@ -500,6 +526,7 @@
                 <w:rFonts w:cstheme="minorHAnsi"/>
                 <w:sz w:val="20"/>
                 <w:szCs w:val="20"/>
+                <w:highlight w:val="green"/>
               </w:rPr>
               <w:t>):</w:t>
             </w:r>
@@ -508,6 +535,7 @@
                 <w:rFonts w:cstheme="minorHAnsi"/>
                 <w:sz w:val="20"/>
                 <w:szCs w:val="20"/>
+                <w:highlight w:val="green"/>
               </w:rPr>
               <w:t xml:space="preserve"> 3</w:t>
             </w:r>
@@ -525,6 +553,7 @@
               <w:rPr>
                 <w:sz w:val="20"/>
                 <w:szCs w:val="20"/>
+                <w:highlight w:val="green"/>
               </w:rPr>
             </w:pPr>
           </w:p>
@@ -541,6 +570,7 @@
               <w:rPr>
                 <w:sz w:val="20"/>
                 <w:szCs w:val="20"/>
+                <w:highlight w:val="green"/>
               </w:rPr>
             </w:pPr>
           </w:p>
@@ -562,6 +592,7 @@
                 <w:bCs w:val="0"/>
                 <w:sz w:val="20"/>
                 <w:szCs w:val="20"/>
+                <w:highlight w:val="green"/>
               </w:rPr>
             </w:pPr>
             <w:r>
@@ -571,6 +602,7 @@
                 <w:bCs w:val="0"/>
                 <w:sz w:val="20"/>
                 <w:szCs w:val="20"/>
+                <w:highlight w:val="green"/>
               </w:rPr>
               <w:t>3</w:t>
             </w:r>
@@ -588,13 +620,15 @@
                 <w:rFonts w:cstheme="minorHAnsi"/>
                 <w:sz w:val="20"/>
                 <w:szCs w:val="20"/>
-              </w:rPr>
-            </w:pPr>
-            <w:r>
-              <w:rPr>
-                <w:rFonts w:cstheme="minorHAnsi"/>
-                <w:sz w:val="20"/>
-                <w:szCs w:val="20"/>
+                <w:highlight w:val="green"/>
+              </w:rPr>
+            </w:pPr>
+            <w:r>
+              <w:rPr>
+                <w:rFonts w:cstheme="minorHAnsi"/>
+                <w:sz w:val="20"/>
+                <w:szCs w:val="20"/>
+                <w:highlight w:val="green"/>
               </w:rPr>
               <w:t xml:space="preserve">Ukuran Dokumen untuk Lampiran dibedakan menjadi </w:t>
             </w:r>
@@ -603,6 +637,7 @@
                 <w:rFonts w:cstheme="minorHAnsi"/>
                 <w:sz w:val="20"/>
                 <w:szCs w:val="20"/>
+                <w:highlight w:val="green"/>
               </w:rPr>
               <w:t>3</w:t>
             </w:r>
@@ -611,6 +646,7 @@
                 <w:rFonts w:cstheme="minorHAnsi"/>
                 <w:sz w:val="20"/>
                 <w:szCs w:val="20"/>
+                <w:highlight w:val="green"/>
               </w:rPr>
               <w:t xml:space="preserve"> tergantung pada isi, </w:t>
             </w:r>
@@ -619,6 +655,7 @@
                 <w:rFonts w:cstheme="minorHAnsi"/>
                 <w:sz w:val="20"/>
                 <w:szCs w:val="20"/>
+                <w:highlight w:val="green"/>
               </w:rPr>
               <w:t>yaitu:</w:t>
             </w:r>
@@ -630,6 +667,7 @@
                 <w:rFonts w:cstheme="minorHAnsi"/>
                 <w:sz w:val="20"/>
                 <w:szCs w:val="20"/>
+                <w:highlight w:val="green"/>
               </w:rPr>
             </w:pPr>
           </w:p>
@@ -646,13 +684,15 @@
                 <w:rFonts w:cstheme="minorHAnsi"/>
                 <w:sz w:val="20"/>
                 <w:szCs w:val="20"/>
-              </w:rPr>
-            </w:pPr>
-            <w:r>
-              <w:rPr>
-                <w:rFonts w:cstheme="minorHAnsi"/>
-                <w:sz w:val="20"/>
-                <w:szCs w:val="20"/>
+                <w:highlight w:val="green"/>
+              </w:rPr>
+            </w:pPr>
+            <w:r>
+              <w:rPr>
+                <w:rFonts w:cstheme="minorHAnsi"/>
+                <w:sz w:val="20"/>
+                <w:szCs w:val="20"/>
+                <w:highlight w:val="green"/>
                 <w:u w:val="single"/>
               </w:rPr>
               <w:t xml:space="preserve">UKURAN A4 MODE </w:t>
@@ -662,6 +702,7 @@
                 <w:rFonts w:cstheme="minorHAnsi"/>
                 <w:sz w:val="20"/>
                 <w:szCs w:val="20"/>
+                <w:highlight w:val="green"/>
                 <w:u w:val="single"/>
               </w:rPr>
               <w:t>PORTRAIT</w:t>
@@ -671,6 +712,7 @@
                 <w:rFonts w:cstheme="minorHAnsi"/>
                 <w:sz w:val="20"/>
                 <w:szCs w:val="20"/>
+                <w:highlight w:val="green"/>
               </w:rPr>
               <w:t>:</w:t>
             </w:r>
@@ -688,13 +730,15 @@
                 <w:rFonts w:cstheme="minorHAnsi"/>
                 <w:sz w:val="20"/>
                 <w:szCs w:val="20"/>
-              </w:rPr>
-            </w:pPr>
-            <w:r>
-              <w:rPr>
-                <w:rFonts w:cstheme="minorHAnsi"/>
-                <w:sz w:val="20"/>
-                <w:szCs w:val="20"/>
+                <w:highlight w:val="green"/>
+              </w:rPr>
+            </w:pPr>
+            <w:r>
+              <w:rPr>
+                <w:rFonts w:cstheme="minorHAnsi"/>
+                <w:sz w:val="20"/>
+                <w:szCs w:val="20"/>
+                <w:highlight w:val="green"/>
               </w:rPr>
               <w:t>M</w:t>
             </w:r>
@@ -703,6 +747,7 @@
                 <w:rFonts w:cstheme="minorHAnsi"/>
                 <w:sz w:val="20"/>
                 <w:szCs w:val="20"/>
+                <w:highlight w:val="green"/>
               </w:rPr>
               <w:t>enggunakan pengaturan dokumen pada no 1-2 di atas</w:t>
             </w:r>
@@ -714,6 +759,7 @@
                 <w:rFonts w:cstheme="minorHAnsi"/>
                 <w:sz w:val="20"/>
                 <w:szCs w:val="20"/>
+                <w:highlight w:val="green"/>
               </w:rPr>
             </w:pPr>
           </w:p>
@@ -730,13 +776,15 @@
                 <w:rFonts w:cstheme="minorHAnsi"/>
                 <w:sz w:val="20"/>
                 <w:szCs w:val="20"/>
-              </w:rPr>
-            </w:pPr>
-            <w:r>
-              <w:rPr>
-                <w:rFonts w:cstheme="minorHAnsi"/>
-                <w:sz w:val="20"/>
-                <w:szCs w:val="20"/>
+                <w:highlight w:val="green"/>
+              </w:rPr>
+            </w:pPr>
+            <w:r>
+              <w:rPr>
+                <w:rFonts w:cstheme="minorHAnsi"/>
+                <w:sz w:val="20"/>
+                <w:szCs w:val="20"/>
+                <w:highlight w:val="green"/>
                 <w:u w:val="single"/>
               </w:rPr>
               <w:t xml:space="preserve">UKURAN A4 MODE </w:t>
@@ -746,6 +794,7 @@
                 <w:rFonts w:cstheme="minorHAnsi"/>
                 <w:sz w:val="20"/>
                 <w:szCs w:val="20"/>
+                <w:highlight w:val="green"/>
                 <w:u w:val="single"/>
               </w:rPr>
               <w:t>LANDSCAPE</w:t>
@@ -755,6 +804,7 @@
                 <w:rFonts w:cstheme="minorHAnsi"/>
                 <w:sz w:val="20"/>
                 <w:szCs w:val="20"/>
+                <w:highlight w:val="green"/>
               </w:rPr>
               <w:t>:</w:t>
             </w:r>
@@ -772,13 +822,15 @@
                 <w:rFonts w:cstheme="minorHAnsi"/>
                 <w:sz w:val="20"/>
                 <w:szCs w:val="20"/>
-              </w:rPr>
-            </w:pPr>
-            <w:r>
-              <w:rPr>
-                <w:rFonts w:cstheme="minorHAnsi"/>
-                <w:sz w:val="20"/>
-                <w:szCs w:val="20"/>
+                <w:highlight w:val="green"/>
+              </w:rPr>
+            </w:pPr>
+            <w:r>
+              <w:rPr>
+                <w:rFonts w:cstheme="minorHAnsi"/>
+                <w:sz w:val="20"/>
+                <w:szCs w:val="20"/>
+                <w:highlight w:val="green"/>
               </w:rPr>
               <w:t>Hanya digunakan pada lampiran. D</w:t>
             </w:r>
@@ -787,6 +839,7 @@
                 <w:rFonts w:cstheme="minorHAnsi"/>
                 <w:sz w:val="20"/>
                 <w:szCs w:val="20"/>
+                <w:highlight w:val="green"/>
               </w:rPr>
               <w:t>igunakan untuk tabel / gambar yang memanjang ke samping dan masih terbaca</w:t>
             </w:r>
@@ -804,13 +857,15 @@
                 <w:rFonts w:cstheme="minorHAnsi"/>
                 <w:sz w:val="20"/>
                 <w:szCs w:val="20"/>
-              </w:rPr>
-            </w:pPr>
-            <w:r>
-              <w:rPr>
-                <w:rFonts w:cstheme="minorHAnsi"/>
-                <w:sz w:val="20"/>
-                <w:szCs w:val="20"/>
+                <w:highlight w:val="green"/>
+              </w:rPr>
+            </w:pPr>
+            <w:r>
+              <w:rPr>
+                <w:rFonts w:cstheme="minorHAnsi"/>
+                <w:sz w:val="20"/>
+                <w:szCs w:val="20"/>
+                <w:highlight w:val="green"/>
               </w:rPr>
               <w:t>Orientation:</w:t>
             </w:r>
@@ -819,6 +874,7 @@
                 <w:rFonts w:cstheme="minorHAnsi"/>
                 <w:sz w:val="20"/>
                 <w:szCs w:val="20"/>
+                <w:highlight w:val="green"/>
               </w:rPr>
               <w:t xml:space="preserve">  Landscape</w:t>
             </w:r>
@@ -836,13 +892,15 @@
                 <w:rFonts w:cstheme="minorHAnsi"/>
                 <w:sz w:val="20"/>
                 <w:szCs w:val="20"/>
-              </w:rPr>
-            </w:pPr>
-            <w:r>
-              <w:rPr>
-                <w:rFonts w:cstheme="minorHAnsi"/>
-                <w:sz w:val="20"/>
-                <w:szCs w:val="20"/>
+                <w:highlight w:val="green"/>
+              </w:rPr>
+            </w:pPr>
+            <w:r>
+              <w:rPr>
+                <w:rFonts w:cstheme="minorHAnsi"/>
+                <w:sz w:val="20"/>
+                <w:szCs w:val="20"/>
+                <w:highlight w:val="green"/>
               </w:rPr>
               <w:t>Margin Atas (Top</w:t>
             </w:r>
@@ -851,6 +909,7 @@
                 <w:rFonts w:cstheme="minorHAnsi"/>
                 <w:sz w:val="20"/>
                 <w:szCs w:val="20"/>
+                <w:highlight w:val="green"/>
               </w:rPr>
               <w:t>):</w:t>
             </w:r>
@@ -859,6 +918,7 @@
                 <w:rFonts w:cstheme="minorHAnsi"/>
                 <w:sz w:val="20"/>
                 <w:szCs w:val="20"/>
+                <w:highlight w:val="green"/>
               </w:rPr>
               <w:t xml:space="preserve"> 4 cm</w:t>
             </w:r>
@@ -876,13 +936,15 @@
                 <w:rFonts w:cstheme="minorHAnsi"/>
                 <w:sz w:val="20"/>
                 <w:szCs w:val="20"/>
-              </w:rPr>
-            </w:pPr>
-            <w:r>
-              <w:rPr>
-                <w:rFonts w:cstheme="minorHAnsi"/>
-                <w:sz w:val="20"/>
-                <w:szCs w:val="20"/>
+                <w:highlight w:val="green"/>
+              </w:rPr>
+            </w:pPr>
+            <w:r>
+              <w:rPr>
+                <w:rFonts w:cstheme="minorHAnsi"/>
+                <w:sz w:val="20"/>
+                <w:szCs w:val="20"/>
+                <w:highlight w:val="green"/>
               </w:rPr>
               <w:t>Margin Kiri (Left</w:t>
             </w:r>
@@ -891,6 +953,7 @@
                 <w:rFonts w:cstheme="minorHAnsi"/>
                 <w:sz w:val="20"/>
                 <w:szCs w:val="20"/>
+                <w:highlight w:val="green"/>
               </w:rPr>
               <w:t>):</w:t>
             </w:r>
@@ -899,6 +962,7 @@
                 <w:rFonts w:cstheme="minorHAnsi"/>
                 <w:sz w:val="20"/>
                 <w:szCs w:val="20"/>
+                <w:highlight w:val="green"/>
               </w:rPr>
               <w:t xml:space="preserve"> </w:t>
             </w:r>
@@ -907,6 +971,7 @@
                 <w:rFonts w:cstheme="minorHAnsi"/>
                 <w:sz w:val="20"/>
                 <w:szCs w:val="20"/>
+                <w:highlight w:val="green"/>
               </w:rPr>
               <w:t>3</w:t>
             </w:r>
@@ -915,6 +980,7 @@
                 <w:rFonts w:cstheme="minorHAnsi"/>
                 <w:sz w:val="20"/>
                 <w:szCs w:val="20"/>
+                <w:highlight w:val="green"/>
               </w:rPr>
               <w:t xml:space="preserve"> cm</w:t>
             </w:r>
@@ -932,13 +998,15 @@
                 <w:rFonts w:cstheme="minorHAnsi"/>
                 <w:sz w:val="20"/>
                 <w:szCs w:val="20"/>
-              </w:rPr>
-            </w:pPr>
-            <w:r>
-              <w:rPr>
-                <w:rFonts w:cstheme="minorHAnsi"/>
-                <w:sz w:val="20"/>
-                <w:szCs w:val="20"/>
+                <w:highlight w:val="green"/>
+              </w:rPr>
+            </w:pPr>
+            <w:r>
+              <w:rPr>
+                <w:rFonts w:cstheme="minorHAnsi"/>
+                <w:sz w:val="20"/>
+                <w:szCs w:val="20"/>
+                <w:highlight w:val="green"/>
               </w:rPr>
               <w:t>Margin Bawah (Bottom):</w:t>
             </w:r>
@@ -947,6 +1015,7 @@
                 <w:rFonts w:cstheme="minorHAnsi"/>
                 <w:sz w:val="20"/>
                 <w:szCs w:val="20"/>
+                <w:highlight w:val="green"/>
               </w:rPr>
               <w:t xml:space="preserve"> </w:t>
             </w:r>
@@ -955,6 +1024,7 @@
                 <w:rFonts w:cstheme="minorHAnsi"/>
                 <w:sz w:val="20"/>
                 <w:szCs w:val="20"/>
+                <w:highlight w:val="green"/>
               </w:rPr>
               <w:t xml:space="preserve">3 </w:t>
             </w:r>
@@ -963,6 +1033,7 @@
                 <w:rFonts w:cstheme="minorHAnsi"/>
                 <w:sz w:val="20"/>
                 <w:szCs w:val="20"/>
+                <w:highlight w:val="green"/>
               </w:rPr>
               <w:t>cm</w:t>
             </w:r>
@@ -980,13 +1051,15 @@
                 <w:rFonts w:cstheme="minorHAnsi"/>
                 <w:sz w:val="20"/>
                 <w:szCs w:val="20"/>
-              </w:rPr>
-            </w:pPr>
-            <w:r>
-              <w:rPr>
-                <w:rFonts w:cstheme="minorHAnsi"/>
-                <w:sz w:val="20"/>
-                <w:szCs w:val="20"/>
+                <w:highlight w:val="green"/>
+              </w:rPr>
+            </w:pPr>
+            <w:r>
+              <w:rPr>
+                <w:rFonts w:cstheme="minorHAnsi"/>
+                <w:sz w:val="20"/>
+                <w:szCs w:val="20"/>
+                <w:highlight w:val="green"/>
               </w:rPr>
               <w:t>Margin Kanan (Right</w:t>
             </w:r>
@@ -995,6 +1068,7 @@
                 <w:rFonts w:cstheme="minorHAnsi"/>
                 <w:sz w:val="20"/>
                 <w:szCs w:val="20"/>
+                <w:highlight w:val="green"/>
               </w:rPr>
               <w:t>):</w:t>
             </w:r>
@@ -1003,6 +1077,7 @@
                 <w:rFonts w:cstheme="minorHAnsi"/>
                 <w:sz w:val="20"/>
                 <w:szCs w:val="20"/>
+                <w:highlight w:val="green"/>
               </w:rPr>
               <w:t xml:space="preserve"> </w:t>
             </w:r>
@@ -1011,6 +1086,7 @@
                 <w:rFonts w:cstheme="minorHAnsi"/>
                 <w:sz w:val="20"/>
                 <w:szCs w:val="20"/>
+                <w:highlight w:val="green"/>
               </w:rPr>
               <w:t>4 cm</w:t>
             </w:r>
@@ -1022,6 +1098,7 @@
                 <w:rFonts w:cstheme="minorHAnsi"/>
                 <w:sz w:val="20"/>
                 <w:szCs w:val="20"/>
+                <w:highlight w:val="green"/>
               </w:rPr>
             </w:pPr>
           </w:p>
@@ -1038,13 +1115,15 @@
                 <w:rFonts w:cstheme="minorHAnsi"/>
                 <w:sz w:val="20"/>
                 <w:szCs w:val="20"/>
-              </w:rPr>
-            </w:pPr>
-            <w:r>
-              <w:rPr>
-                <w:rFonts w:cstheme="minorHAnsi"/>
-                <w:sz w:val="20"/>
-                <w:szCs w:val="20"/>
+                <w:highlight w:val="green"/>
+              </w:rPr>
+            </w:pPr>
+            <w:r>
+              <w:rPr>
+                <w:rFonts w:cstheme="minorHAnsi"/>
+                <w:sz w:val="20"/>
+                <w:szCs w:val="20"/>
+                <w:highlight w:val="green"/>
                 <w:u w:val="single"/>
               </w:rPr>
               <w:t xml:space="preserve">UKURAN A3 MODE </w:t>
@@ -1054,6 +1133,7 @@
                 <w:rFonts w:cstheme="minorHAnsi"/>
                 <w:sz w:val="20"/>
                 <w:szCs w:val="20"/>
+                <w:highlight w:val="green"/>
                 <w:u w:val="single"/>
               </w:rPr>
               <w:t>LANDSCAPE</w:t>
@@ -1063,6 +1143,7 @@
                 <w:rFonts w:cstheme="minorHAnsi"/>
                 <w:sz w:val="20"/>
                 <w:szCs w:val="20"/>
+                <w:highlight w:val="green"/>
               </w:rPr>
               <w:t>:</w:t>
             </w:r>
@@ -1080,13 +1161,15 @@
                 <w:rFonts w:cstheme="minorHAnsi"/>
                 <w:sz w:val="20"/>
                 <w:szCs w:val="20"/>
-              </w:rPr>
-            </w:pPr>
-            <w:r>
-              <w:rPr>
-                <w:rFonts w:cstheme="minorHAnsi"/>
-                <w:sz w:val="20"/>
-                <w:szCs w:val="20"/>
+                <w:highlight w:val="green"/>
+              </w:rPr>
+            </w:pPr>
+            <w:r>
+              <w:rPr>
+                <w:rFonts w:cstheme="minorHAnsi"/>
+                <w:sz w:val="20"/>
+                <w:szCs w:val="20"/>
+                <w:highlight w:val="green"/>
               </w:rPr>
               <w:t xml:space="preserve">Hanya digunakan pada lampiran. </w:t>
             </w:r>
@@ -1095,6 +1178,7 @@
                 <w:rFonts w:cstheme="minorHAnsi"/>
                 <w:sz w:val="20"/>
                 <w:szCs w:val="20"/>
+                <w:highlight w:val="green"/>
               </w:rPr>
               <w:t>Gunakan ukuran A3 pada konten seperti gambar CDM, PDM, Exploded View yang membutuhkan display besar agar terbaca</w:t>
             </w:r>
@@ -1103,6 +1187,7 @@
                 <w:rFonts w:cstheme="minorHAnsi"/>
                 <w:sz w:val="20"/>
                 <w:szCs w:val="20"/>
+                <w:highlight w:val="green"/>
               </w:rPr>
               <w:t xml:space="preserve"> jelas</w:t>
             </w:r>
@@ -1120,13 +1205,15 @@
                 <w:rFonts w:cstheme="minorHAnsi"/>
                 <w:sz w:val="20"/>
                 <w:szCs w:val="20"/>
-              </w:rPr>
-            </w:pPr>
-            <w:r>
-              <w:rPr>
-                <w:rFonts w:cstheme="minorHAnsi"/>
-                <w:sz w:val="20"/>
-                <w:szCs w:val="20"/>
+                <w:highlight w:val="green"/>
+              </w:rPr>
+            </w:pPr>
+            <w:r>
+              <w:rPr>
+                <w:rFonts w:cstheme="minorHAnsi"/>
+                <w:sz w:val="20"/>
+                <w:szCs w:val="20"/>
+                <w:highlight w:val="green"/>
               </w:rPr>
               <w:t>Saat dikumpulkan ke BAA untuk dijilid, dokumen A3 TIDAK BOLEH DILIPAT</w:t>
             </w:r>
@@ -1144,13 +1231,15 @@
                 <w:rFonts w:cstheme="minorHAnsi"/>
                 <w:sz w:val="20"/>
                 <w:szCs w:val="20"/>
-              </w:rPr>
-            </w:pPr>
-            <w:r>
-              <w:rPr>
-                <w:rFonts w:cstheme="minorHAnsi"/>
-                <w:sz w:val="20"/>
-                <w:szCs w:val="20"/>
+                <w:highlight w:val="green"/>
+              </w:rPr>
+            </w:pPr>
+            <w:r>
+              <w:rPr>
+                <w:rFonts w:cstheme="minorHAnsi"/>
+                <w:sz w:val="20"/>
+                <w:szCs w:val="20"/>
+                <w:highlight w:val="green"/>
               </w:rPr>
               <w:t>Menggunakan pengaturan dokumen pada no 2 di atas</w:t>
             </w:r>
@@ -1168,6 +1257,7 @@
               <w:rPr>
                 <w:sz w:val="20"/>
                 <w:szCs w:val="20"/>
+                <w:highlight w:val="green"/>
               </w:rPr>
             </w:pPr>
           </w:p>
@@ -1184,6 +1274,7 @@
               <w:rPr>
                 <w:sz w:val="20"/>
                 <w:szCs w:val="20"/>
+                <w:highlight w:val="green"/>
               </w:rPr>
             </w:pPr>
           </w:p>
@@ -1196,6 +1287,7 @@
         <w:rPr>
           <w:sz w:val="24"/>
           <w:szCs w:val="24"/>
+          <w:highlight w:val="green"/>
         </w:rPr>
       </w:pPr>
     </w:p>
@@ -1208,6 +1300,7 @@
           <w:bCs/>
           <w:sz w:val="24"/>
           <w:szCs w:val="24"/>
+          <w:highlight w:val="green"/>
         </w:rPr>
       </w:pPr>
       <w:r>
@@ -1216,6 +1309,7 @@
           <w:bCs/>
           <w:sz w:val="24"/>
           <w:szCs w:val="24"/>
+          <w:highlight w:val="green"/>
         </w:rPr>
         <w:t>Tabel 2</w:t>
       </w:r>
@@ -1227,6 +1321,7 @@
         <w:rPr>
           <w:sz w:val="24"/>
           <w:szCs w:val="24"/>
+          <w:highlight w:val="green"/>
         </w:rPr>
       </w:pPr>
       <w:r>
@@ -1236,6 +1331,7 @@
           <w:bCs/>
           <w:sz w:val="24"/>
           <w:szCs w:val="24"/>
+          <w:highlight w:val="green"/>
         </w:rPr>
         <w:t>Ukuran Header dan Footer, Nomor Halaman</w:t>
       </w:r>
@@ -1269,6 +1365,7 @@
               <w:rPr>
                 <w:sz w:val="20"/>
                 <w:szCs w:val="20"/>
+                <w:highlight w:val="green"/>
               </w:rPr>
             </w:pPr>
             <w:bookmarkStart w:id="0" w:name="_Hlk75507155"/>
@@ -1277,6 +1374,7 @@
                 <w:rFonts w:cstheme="minorHAnsi"/>
                 <w:sz w:val="20"/>
                 <w:szCs w:val="20"/>
+                <w:highlight w:val="green"/>
               </w:rPr>
               <w:t>No</w:t>
             </w:r>
@@ -1295,13 +1393,15 @@
               <w:rPr>
                 <w:sz w:val="20"/>
                 <w:szCs w:val="20"/>
-              </w:rPr>
-            </w:pPr>
-            <w:r>
-              <w:rPr>
-                <w:rFonts w:cstheme="minorHAnsi"/>
-                <w:sz w:val="20"/>
-                <w:szCs w:val="20"/>
+                <w:highlight w:val="green"/>
+              </w:rPr>
+            </w:pPr>
+            <w:r>
+              <w:rPr>
+                <w:rFonts w:cstheme="minorHAnsi"/>
+                <w:sz w:val="20"/>
+                <w:szCs w:val="20"/>
+                <w:highlight w:val="green"/>
               </w:rPr>
               <w:t>Kriteria</w:t>
             </w:r>
@@ -1320,13 +1420,15 @@
               <w:rPr>
                 <w:sz w:val="20"/>
                 <w:szCs w:val="20"/>
-              </w:rPr>
-            </w:pPr>
-            <w:r>
-              <w:rPr>
-                <w:rFonts w:cstheme="minorHAnsi"/>
-                <w:sz w:val="20"/>
-                <w:szCs w:val="20"/>
+                <w:highlight w:val="green"/>
+              </w:rPr>
+            </w:pPr>
+            <w:r>
+              <w:rPr>
+                <w:rFonts w:cstheme="minorHAnsi"/>
+                <w:sz w:val="20"/>
+                <w:szCs w:val="20"/>
+                <w:highlight w:val="green"/>
               </w:rPr>
               <w:t>Detail</w:t>
             </w:r>
@@ -1345,13 +1447,15 @@
               <w:rPr>
                 <w:sz w:val="20"/>
                 <w:szCs w:val="20"/>
-              </w:rPr>
-            </w:pPr>
-            <w:r>
-              <w:rPr>
-                <w:rFonts w:cstheme="minorHAnsi"/>
-                <w:sz w:val="20"/>
-                <w:szCs w:val="20"/>
+                <w:highlight w:val="green"/>
+              </w:rPr>
+            </w:pPr>
+            <w:r>
+              <w:rPr>
+                <w:rFonts w:cstheme="minorHAnsi"/>
+                <w:sz w:val="20"/>
+                <w:szCs w:val="20"/>
+                <w:highlight w:val="green"/>
               </w:rPr>
               <w:t>Check</w:t>
             </w:r>
@@ -1371,6 +1475,7 @@
               <w:rPr>
                 <w:sz w:val="20"/>
                 <w:szCs w:val="20"/>
+                <w:highlight w:val="green"/>
               </w:rPr>
             </w:pPr>
             <w:r>
@@ -1380,6 +1485,7 @@
                 <w:bCs w:val="0"/>
                 <w:sz w:val="20"/>
                 <w:szCs w:val="20"/>
+                <w:highlight w:val="green"/>
               </w:rPr>
               <w:t>1</w:t>
             </w:r>
@@ -1397,13 +1503,15 @@
                 <w:rFonts w:cstheme="minorHAnsi"/>
                 <w:sz w:val="20"/>
                 <w:szCs w:val="20"/>
-              </w:rPr>
-            </w:pPr>
-            <w:r>
-              <w:rPr>
-                <w:rFonts w:cstheme="minorHAnsi"/>
-                <w:sz w:val="20"/>
-                <w:szCs w:val="20"/>
+                <w:highlight w:val="green"/>
+              </w:rPr>
+            </w:pPr>
+            <w:r>
+              <w:rPr>
+                <w:rFonts w:cstheme="minorHAnsi"/>
+                <w:sz w:val="20"/>
+                <w:szCs w:val="20"/>
+                <w:highlight w:val="green"/>
               </w:rPr>
               <w:t xml:space="preserve">Ukuran Header dan Footer </w:t>
             </w:r>
@@ -1412,22 +1520,16 @@
                 <w:rFonts w:cstheme="minorHAnsi"/>
                 <w:sz w:val="20"/>
                 <w:szCs w:val="20"/>
-              </w:rPr>
-              <w:t>b</w:t>
-            </w:r>
-            <w:r>
-              <w:rPr>
-                <w:rFonts w:cstheme="minorHAnsi"/>
-                <w:sz w:val="20"/>
-                <w:szCs w:val="20"/>
-              </w:rPr>
-              <w:t xml:space="preserve">erlaku untuk semua isi buku </w:t>
-            </w:r>
-            <w:r>
-              <w:rPr>
-                <w:rFonts w:cstheme="minorHAnsi"/>
-                <w:sz w:val="20"/>
-                <w:szCs w:val="20"/>
+                <w:highlight w:val="green"/>
+              </w:rPr>
+              <w:t xml:space="preserve">berlaku untuk semua isi buku </w:t>
+            </w:r>
+            <w:r>
+              <w:rPr>
+                <w:rFonts w:cstheme="minorHAnsi"/>
+                <w:sz w:val="20"/>
+                <w:szCs w:val="20"/>
+                <w:highlight w:val="green"/>
               </w:rPr>
               <w:t>(Halaman</w:t>
             </w:r>
@@ -1436,6 +1538,7 @@
                 <w:rFonts w:cstheme="minorHAnsi"/>
                 <w:sz w:val="20"/>
                 <w:szCs w:val="20"/>
+                <w:highlight w:val="green"/>
               </w:rPr>
               <w:t xml:space="preserve"> Pengesahan – Lampiran)</w:t>
             </w:r>
@@ -1444,6 +1547,7 @@
                 <w:rFonts w:cstheme="minorHAnsi"/>
                 <w:sz w:val="20"/>
                 <w:szCs w:val="20"/>
+                <w:highlight w:val="green"/>
               </w:rPr>
               <w:t xml:space="preserve">: </w:t>
             </w:r>
@@ -1461,13 +1565,15 @@
                 <w:rFonts w:cstheme="minorHAnsi"/>
                 <w:sz w:val="20"/>
                 <w:szCs w:val="20"/>
-              </w:rPr>
-            </w:pPr>
-            <w:r>
-              <w:rPr>
-                <w:rFonts w:cstheme="minorHAnsi"/>
-                <w:sz w:val="20"/>
-                <w:szCs w:val="20"/>
+                <w:highlight w:val="green"/>
+              </w:rPr>
+            </w:pPr>
+            <w:r>
+              <w:rPr>
+                <w:rFonts w:cstheme="minorHAnsi"/>
+                <w:sz w:val="20"/>
+                <w:szCs w:val="20"/>
+                <w:highlight w:val="green"/>
               </w:rPr>
               <w:t xml:space="preserve">Header from </w:t>
             </w:r>
@@ -1476,6 +1582,7 @@
                 <w:rFonts w:cstheme="minorHAnsi"/>
                 <w:sz w:val="20"/>
                 <w:szCs w:val="20"/>
+                <w:highlight w:val="green"/>
               </w:rPr>
               <w:t>Top:</w:t>
             </w:r>
@@ -1484,6 +1591,7 @@
                 <w:rFonts w:cstheme="minorHAnsi"/>
                 <w:sz w:val="20"/>
                 <w:szCs w:val="20"/>
+                <w:highlight w:val="green"/>
               </w:rPr>
               <w:t xml:space="preserve"> 2.5 cm</w:t>
             </w:r>
@@ -1501,13 +1609,15 @@
                 <w:rFonts w:cstheme="minorHAnsi"/>
                 <w:sz w:val="20"/>
                 <w:szCs w:val="20"/>
-              </w:rPr>
-            </w:pPr>
-            <w:r>
-              <w:rPr>
-                <w:rFonts w:cstheme="minorHAnsi"/>
-                <w:sz w:val="20"/>
-                <w:szCs w:val="20"/>
+                <w:highlight w:val="green"/>
+              </w:rPr>
+            </w:pPr>
+            <w:r>
+              <w:rPr>
+                <w:rFonts w:cstheme="minorHAnsi"/>
+                <w:sz w:val="20"/>
+                <w:szCs w:val="20"/>
+                <w:highlight w:val="green"/>
               </w:rPr>
               <w:t xml:space="preserve">Footer from </w:t>
             </w:r>
@@ -1516,6 +1626,7 @@
                 <w:rFonts w:cstheme="minorHAnsi"/>
                 <w:sz w:val="20"/>
                 <w:szCs w:val="20"/>
+                <w:highlight w:val="green"/>
               </w:rPr>
               <w:t>Bottom:</w:t>
             </w:r>
@@ -1524,6 +1635,7 @@
                 <w:rFonts w:cstheme="minorHAnsi"/>
                 <w:sz w:val="20"/>
                 <w:szCs w:val="20"/>
+                <w:highlight w:val="green"/>
               </w:rPr>
               <w:t xml:space="preserve"> 1.5 cm</w:t>
             </w:r>
@@ -1541,6 +1653,7 @@
               <w:rPr>
                 <w:sz w:val="20"/>
                 <w:szCs w:val="20"/>
+                <w:highlight w:val="green"/>
               </w:rPr>
             </w:pPr>
           </w:p>
@@ -1557,6 +1670,7 @@
               <w:rPr>
                 <w:sz w:val="20"/>
                 <w:szCs w:val="20"/>
+                <w:highlight w:val="green"/>
               </w:rPr>
             </w:pPr>
           </w:p>
@@ -1575,6 +1689,7 @@
               <w:rPr>
                 <w:sz w:val="20"/>
                 <w:szCs w:val="20"/>
+                <w:highlight w:val="green"/>
               </w:rPr>
             </w:pPr>
             <w:r>
@@ -1584,6 +1699,7 @@
                 <w:bCs w:val="0"/>
                 <w:sz w:val="20"/>
                 <w:szCs w:val="20"/>
+                <w:highlight w:val="green"/>
               </w:rPr>
               <w:t>2</w:t>
             </w:r>
@@ -1601,13 +1717,15 @@
                 <w:rFonts w:cstheme="minorHAnsi"/>
                 <w:sz w:val="20"/>
                 <w:szCs w:val="20"/>
-              </w:rPr>
-            </w:pPr>
-            <w:r>
-              <w:rPr>
-                <w:rFonts w:cstheme="minorHAnsi"/>
-                <w:sz w:val="20"/>
-                <w:szCs w:val="20"/>
+                <w:highlight w:val="green"/>
+              </w:rPr>
+            </w:pPr>
+            <w:r>
+              <w:rPr>
+                <w:rFonts w:cstheme="minorHAnsi"/>
+                <w:sz w:val="20"/>
+                <w:szCs w:val="20"/>
+                <w:highlight w:val="green"/>
               </w:rPr>
               <w:t xml:space="preserve">Posisi Nomor </w:t>
             </w:r>
@@ -1616,6 +1734,7 @@
                 <w:rFonts w:cstheme="minorHAnsi"/>
                 <w:sz w:val="20"/>
                 <w:szCs w:val="20"/>
+                <w:highlight w:val="green"/>
               </w:rPr>
               <w:t>Halaman:</w:t>
             </w:r>
@@ -1624,6 +1743,7 @@
                 <w:rFonts w:cstheme="minorHAnsi"/>
                 <w:sz w:val="20"/>
                 <w:szCs w:val="20"/>
+                <w:highlight w:val="green"/>
               </w:rPr>
               <w:t xml:space="preserve"> </w:t>
             </w:r>
@@ -1635,6 +1755,7 @@
                 <w:rFonts w:cstheme="minorHAnsi"/>
                 <w:sz w:val="20"/>
                 <w:szCs w:val="20"/>
+                <w:highlight w:val="green"/>
               </w:rPr>
             </w:pPr>
           </w:p>
@@ -1651,6 +1772,7 @@
                 <w:rFonts w:cstheme="minorHAnsi"/>
                 <w:sz w:val="20"/>
                 <w:szCs w:val="20"/>
+                <w:highlight w:val="green"/>
                 <w:u w:val="single"/>
               </w:rPr>
             </w:pPr>
@@ -1659,6 +1781,7 @@
                 <w:rFonts w:cstheme="minorHAnsi"/>
                 <w:sz w:val="20"/>
                 <w:szCs w:val="20"/>
+                <w:highlight w:val="green"/>
                 <w:u w:val="single"/>
               </w:rPr>
               <w:t xml:space="preserve">NOMOR HALAMAN PADA AWAL BAB DILETAKKAN </w:t>
@@ -1668,6 +1791,7 @@
                 <w:rFonts w:cstheme="minorHAnsi"/>
                 <w:sz w:val="20"/>
                 <w:szCs w:val="20"/>
+                <w:highlight w:val="green"/>
                 <w:u w:val="single"/>
               </w:rPr>
               <w:t>PADA:</w:t>
@@ -1686,13 +1810,15 @@
                 <w:rFonts w:cstheme="minorHAnsi"/>
                 <w:sz w:val="20"/>
                 <w:szCs w:val="20"/>
-              </w:rPr>
-            </w:pPr>
-            <w:r>
-              <w:rPr>
-                <w:rFonts w:cstheme="minorHAnsi"/>
-                <w:sz w:val="20"/>
-                <w:szCs w:val="20"/>
+                <w:highlight w:val="green"/>
+              </w:rPr>
+            </w:pPr>
+            <w:r>
+              <w:rPr>
+                <w:rFonts w:cstheme="minorHAnsi"/>
+                <w:sz w:val="20"/>
+                <w:szCs w:val="20"/>
+                <w:highlight w:val="green"/>
               </w:rPr>
               <w:t xml:space="preserve">Bagian tengah Footer. Indentasi secara keseluruhan berada pada posisi 0. </w:t>
             </w:r>
@@ -1704,6 +1830,7 @@
                 <w:rFonts w:cstheme="minorHAnsi"/>
                 <w:sz w:val="20"/>
                 <w:szCs w:val="20"/>
+                <w:highlight w:val="green"/>
               </w:rPr>
             </w:pPr>
           </w:p>
@@ -1720,6 +1847,7 @@
                 <w:rFonts w:cstheme="minorHAnsi"/>
                 <w:sz w:val="20"/>
                 <w:szCs w:val="20"/>
+                <w:highlight w:val="green"/>
                 <w:u w:val="single"/>
               </w:rPr>
             </w:pPr>
@@ -1728,6 +1856,7 @@
                 <w:rFonts w:cstheme="minorHAnsi"/>
                 <w:sz w:val="20"/>
                 <w:szCs w:val="20"/>
+                <w:highlight w:val="green"/>
                 <w:u w:val="single"/>
               </w:rPr>
               <w:t xml:space="preserve">NOMOR HALAMAN PADA HALAMAN SELANJUTNYA, DILETAKKAN </w:t>
@@ -1737,6 +1866,7 @@
                 <w:rFonts w:cstheme="minorHAnsi"/>
                 <w:sz w:val="20"/>
                 <w:szCs w:val="20"/>
+                <w:highlight w:val="green"/>
                 <w:u w:val="single"/>
               </w:rPr>
               <w:t>PADA:</w:t>
@@ -1755,13 +1885,15 @@
                 <w:rFonts w:cstheme="minorHAnsi"/>
                 <w:sz w:val="20"/>
                 <w:szCs w:val="20"/>
-              </w:rPr>
-            </w:pPr>
-            <w:r>
-              <w:rPr>
-                <w:rFonts w:cstheme="minorHAnsi"/>
-                <w:sz w:val="20"/>
-                <w:szCs w:val="20"/>
+                <w:highlight w:val="green"/>
+              </w:rPr>
+            </w:pPr>
+            <w:r>
+              <w:rPr>
+                <w:rFonts w:cstheme="minorHAnsi"/>
+                <w:sz w:val="20"/>
+                <w:szCs w:val="20"/>
+                <w:highlight w:val="green"/>
               </w:rPr>
               <w:t xml:space="preserve">Bagian kanan Header. Indentasi secara keseluruhan berada pada posisi 0. </w:t>
             </w:r>
@@ -1785,6 +1917,7 @@
               <w:rPr>
                 <w:sz w:val="20"/>
                 <w:szCs w:val="20"/>
+                <w:highlight w:val="green"/>
               </w:rPr>
               <w:t>Lampiran A-1</w:t>
             </w:r>
@@ -1823,6 +1956,7 @@
                 <w:bCs w:val="0"/>
                 <w:sz w:val="20"/>
                 <w:szCs w:val="20"/>
+                <w:highlight w:val="yellow"/>
               </w:rPr>
             </w:pPr>
             <w:r>
@@ -1832,6 +1966,7 @@
                 <w:bCs w:val="0"/>
                 <w:sz w:val="20"/>
                 <w:szCs w:val="20"/>
+                <w:highlight w:val="yellow"/>
               </w:rPr>
               <w:t>3</w:t>
             </w:r>
@@ -1849,13 +1984,15 @@
                 <w:rFonts w:cstheme="minorHAnsi"/>
                 <w:sz w:val="20"/>
                 <w:szCs w:val="20"/>
-              </w:rPr>
-            </w:pPr>
-            <w:r>
-              <w:rPr>
-                <w:rFonts w:cstheme="minorHAnsi"/>
-                <w:sz w:val="20"/>
-                <w:szCs w:val="20"/>
+                <w:highlight w:val="yellow"/>
+              </w:rPr>
+            </w:pPr>
+            <w:r>
+              <w:rPr>
+                <w:rFonts w:cstheme="minorHAnsi"/>
+                <w:sz w:val="20"/>
+                <w:szCs w:val="20"/>
+                <w:highlight w:val="yellow"/>
               </w:rPr>
               <w:t xml:space="preserve">Nomor halaman pada </w:t>
             </w:r>
@@ -1864,6 +2001,7 @@
                 <w:rFonts w:cstheme="minorHAnsi"/>
                 <w:sz w:val="20"/>
                 <w:szCs w:val="20"/>
+                <w:highlight w:val="yellow"/>
               </w:rPr>
               <w:t>lampiran:</w:t>
             </w:r>
@@ -1875,6 +2013,7 @@
                 <w:rFonts w:cstheme="minorHAnsi"/>
                 <w:sz w:val="20"/>
                 <w:szCs w:val="20"/>
+                <w:highlight w:val="yellow"/>
                 <w:u w:val="single"/>
               </w:rPr>
             </w:pPr>
@@ -1892,6 +2031,7 @@
                 <w:rFonts w:cstheme="minorHAnsi"/>
                 <w:sz w:val="20"/>
                 <w:szCs w:val="20"/>
+                <w:highlight w:val="yellow"/>
                 <w:u w:val="single"/>
               </w:rPr>
             </w:pPr>
@@ -1900,6 +2040,7 @@
                 <w:rFonts w:cstheme="minorHAnsi"/>
                 <w:sz w:val="20"/>
                 <w:szCs w:val="20"/>
+                <w:highlight w:val="yellow"/>
                 <w:u w:val="single"/>
               </w:rPr>
               <w:t xml:space="preserve">PADA LAMPIRAN A4 PORTRAIT DAN A3 </w:t>
@@ -1909,6 +2050,7 @@
                 <w:rFonts w:cstheme="minorHAnsi"/>
                 <w:sz w:val="20"/>
                 <w:szCs w:val="20"/>
+                <w:highlight w:val="yellow"/>
                 <w:u w:val="single"/>
               </w:rPr>
               <w:t>LANDSCAPE:</w:t>
@@ -1927,13 +2069,15 @@
                 <w:rFonts w:cstheme="minorHAnsi"/>
                 <w:sz w:val="20"/>
                 <w:szCs w:val="20"/>
-              </w:rPr>
-            </w:pPr>
-            <w:r>
-              <w:rPr>
-                <w:rFonts w:cstheme="minorHAnsi"/>
-                <w:sz w:val="20"/>
-                <w:szCs w:val="20"/>
+                <w:highlight w:val="yellow"/>
+              </w:rPr>
+            </w:pPr>
+            <w:r>
+              <w:rPr>
+                <w:rFonts w:cstheme="minorHAnsi"/>
+                <w:sz w:val="20"/>
+                <w:szCs w:val="20"/>
+                <w:highlight w:val="yellow"/>
               </w:rPr>
               <w:t xml:space="preserve">Ditulis dengan </w:t>
             </w:r>
@@ -1942,6 +2086,7 @@
                 <w:rFonts w:cstheme="minorHAnsi"/>
                 <w:sz w:val="20"/>
                 <w:szCs w:val="20"/>
+                <w:highlight w:val="yellow"/>
               </w:rPr>
               <w:t>format:</w:t>
             </w:r>
@@ -1950,6 +2095,7 @@
                 <w:rFonts w:cstheme="minorHAnsi"/>
                 <w:sz w:val="20"/>
                 <w:szCs w:val="20"/>
+                <w:highlight w:val="yellow"/>
               </w:rPr>
               <w:t xml:space="preserve"> [Abjad] – [no Halaman]. </w:t>
             </w:r>
@@ -1958,6 +2104,7 @@
                 <w:rFonts w:cstheme="minorHAnsi"/>
                 <w:sz w:val="20"/>
                 <w:szCs w:val="20"/>
+                <w:highlight w:val="yellow"/>
               </w:rPr>
               <w:t>Contoh:</w:t>
             </w:r>
@@ -1966,6 +2113,7 @@
                 <w:rFonts w:cstheme="minorHAnsi"/>
                 <w:sz w:val="20"/>
                 <w:szCs w:val="20"/>
+                <w:highlight w:val="yellow"/>
               </w:rPr>
               <w:t xml:space="preserve"> </w:t>
             </w:r>
@@ -1974,6 +2122,7 @@
                 <w:rFonts w:cstheme="minorHAnsi"/>
                 <w:sz w:val="20"/>
                 <w:szCs w:val="20"/>
+                <w:highlight w:val="yellow"/>
               </w:rPr>
               <w:t>A–</w:t>
             </w:r>
@@ -1982,6 +2131,7 @@
                 <w:rFonts w:cstheme="minorHAnsi"/>
                 <w:sz w:val="20"/>
                 <w:szCs w:val="20"/>
+                <w:highlight w:val="yellow"/>
               </w:rPr>
               <w:t>1</w:t>
             </w:r>
@@ -1990,6 +2140,7 @@
                 <w:rFonts w:cstheme="minorHAnsi"/>
                 <w:sz w:val="20"/>
                 <w:szCs w:val="20"/>
+                <w:highlight w:val="yellow"/>
               </w:rPr>
               <w:t xml:space="preserve">, A–2, B–1, </w:t>
             </w:r>
@@ -1998,6 +2149,7 @@
                 <w:rFonts w:cstheme="minorHAnsi"/>
                 <w:sz w:val="20"/>
                 <w:szCs w:val="20"/>
+                <w:highlight w:val="yellow"/>
               </w:rPr>
               <w:t>B</w:t>
             </w:r>
@@ -2006,6 +2158,7 @@
                 <w:rFonts w:cstheme="minorHAnsi"/>
                 <w:sz w:val="20"/>
                 <w:szCs w:val="20"/>
+                <w:highlight w:val="yellow"/>
               </w:rPr>
               <w:t>–2, C–1, dst</w:t>
             </w:r>
@@ -2023,13 +2176,15 @@
                 <w:rFonts w:cstheme="minorHAnsi"/>
                 <w:sz w:val="20"/>
                 <w:szCs w:val="20"/>
-              </w:rPr>
-            </w:pPr>
-            <w:r>
-              <w:rPr>
-                <w:rFonts w:cstheme="minorHAnsi"/>
-                <w:sz w:val="20"/>
-                <w:szCs w:val="20"/>
+                <w:highlight w:val="yellow"/>
+              </w:rPr>
+            </w:pPr>
+            <w:r>
+              <w:rPr>
+                <w:rFonts w:cstheme="minorHAnsi"/>
+                <w:sz w:val="20"/>
+                <w:szCs w:val="20"/>
+                <w:highlight w:val="yellow"/>
               </w:rPr>
               <w:t>Wajib ditulis menggunakan Page Number, bukan diketik Manual. Disesuaikan dengan lampiran saat itu.</w:t>
             </w:r>
@@ -2047,13 +2202,15 @@
                 <w:rFonts w:cstheme="minorHAnsi"/>
                 <w:sz w:val="20"/>
                 <w:szCs w:val="20"/>
-              </w:rPr>
-            </w:pPr>
-            <w:r>
-              <w:rPr>
-                <w:rFonts w:cstheme="minorHAnsi"/>
-                <w:sz w:val="20"/>
-                <w:szCs w:val="20"/>
+                <w:highlight w:val="yellow"/>
+              </w:rPr>
+            </w:pPr>
+            <w:r>
+              <w:rPr>
+                <w:rFonts w:cstheme="minorHAnsi"/>
+                <w:sz w:val="20"/>
+                <w:szCs w:val="20"/>
+                <w:highlight w:val="yellow"/>
               </w:rPr>
               <w:t xml:space="preserve">Bagian tengah Footer. Indentasi secara keseluruhan berada pada posisi 0. </w:t>
             </w:r>
@@ -2071,13 +2228,15 @@
                 <w:rFonts w:cstheme="minorHAnsi"/>
                 <w:sz w:val="20"/>
                 <w:szCs w:val="20"/>
-              </w:rPr>
-            </w:pPr>
-            <w:r>
-              <w:rPr>
-                <w:rFonts w:cstheme="minorHAnsi"/>
-                <w:sz w:val="20"/>
-                <w:szCs w:val="20"/>
+                <w:highlight w:val="yellow"/>
+              </w:rPr>
+            </w:pPr>
+            <w:r>
+              <w:rPr>
+                <w:rFonts w:cstheme="minorHAnsi"/>
+                <w:sz w:val="20"/>
+                <w:szCs w:val="20"/>
+                <w:highlight w:val="yellow"/>
               </w:rPr>
               <w:t xml:space="preserve">Atur font type dan size, lihat Tabel 5 </w:t>
             </w:r>
@@ -2086,6 +2245,7 @@
                 <w:rFonts w:cstheme="minorHAnsi"/>
                 <w:sz w:val="20"/>
                 <w:szCs w:val="20"/>
+                <w:highlight w:val="yellow"/>
               </w:rPr>
               <w:t>no 3 poin G</w:t>
             </w:r>
@@ -2099,6 +2259,7 @@
                 <w:rFonts w:cstheme="minorHAnsi"/>
                 <w:sz w:val="20"/>
                 <w:szCs w:val="20"/>
+                <w:highlight w:val="yellow"/>
               </w:rPr>
             </w:pPr>
           </w:p>
@@ -2115,6 +2276,7 @@
                 <w:rFonts w:cstheme="minorHAnsi"/>
                 <w:sz w:val="20"/>
                 <w:szCs w:val="20"/>
+                <w:highlight w:val="yellow"/>
                 <w:u w:val="single"/>
               </w:rPr>
             </w:pPr>
@@ -2123,6 +2285,7 @@
                 <w:rFonts w:cstheme="minorHAnsi"/>
                 <w:sz w:val="20"/>
                 <w:szCs w:val="20"/>
+                <w:highlight w:val="yellow"/>
                 <w:u w:val="single"/>
               </w:rPr>
               <w:t xml:space="preserve">PADA LAMPIRAN A4 </w:t>
@@ -2132,6 +2295,7 @@
                 <w:rFonts w:cstheme="minorHAnsi"/>
                 <w:sz w:val="20"/>
                 <w:szCs w:val="20"/>
+                <w:highlight w:val="yellow"/>
                 <w:u w:val="single"/>
               </w:rPr>
               <w:t>LANDSCAPE:</w:t>
@@ -2150,13 +2314,15 @@
                 <w:rFonts w:cstheme="minorHAnsi"/>
                 <w:sz w:val="20"/>
                 <w:szCs w:val="20"/>
-              </w:rPr>
-            </w:pPr>
-            <w:r>
-              <w:rPr>
-                <w:rFonts w:cstheme="minorHAnsi"/>
-                <w:sz w:val="20"/>
-                <w:szCs w:val="20"/>
+                <w:highlight w:val="yellow"/>
+              </w:rPr>
+            </w:pPr>
+            <w:r>
+              <w:rPr>
+                <w:rFonts w:cstheme="minorHAnsi"/>
+                <w:sz w:val="20"/>
+                <w:szCs w:val="20"/>
+                <w:highlight w:val="yellow"/>
               </w:rPr>
               <w:t xml:space="preserve">Ditulis dengan </w:t>
             </w:r>
@@ -2165,6 +2331,7 @@
                 <w:rFonts w:cstheme="minorHAnsi"/>
                 <w:sz w:val="20"/>
                 <w:szCs w:val="20"/>
+                <w:highlight w:val="yellow"/>
               </w:rPr>
               <w:t>format:</w:t>
             </w:r>
@@ -2173,6 +2340,7 @@
                 <w:rFonts w:cstheme="minorHAnsi"/>
                 <w:sz w:val="20"/>
                 <w:szCs w:val="20"/>
+                <w:highlight w:val="yellow"/>
               </w:rPr>
               <w:t xml:space="preserve"> [Abjad] – [no Halaman]. </w:t>
             </w:r>
@@ -2181,6 +2349,7 @@
                 <w:rFonts w:cstheme="minorHAnsi"/>
                 <w:sz w:val="20"/>
                 <w:szCs w:val="20"/>
+                <w:highlight w:val="yellow"/>
               </w:rPr>
               <w:t>Contoh:</w:t>
             </w:r>
@@ -2189,6 +2358,7 @@
                 <w:rFonts w:cstheme="minorHAnsi"/>
                 <w:sz w:val="20"/>
                 <w:szCs w:val="20"/>
+                <w:highlight w:val="yellow"/>
               </w:rPr>
               <w:t xml:space="preserve"> </w:t>
             </w:r>
@@ -2197,6 +2367,7 @@
                 <w:rFonts w:cstheme="minorHAnsi"/>
                 <w:sz w:val="20"/>
                 <w:szCs w:val="20"/>
+                <w:highlight w:val="yellow"/>
               </w:rPr>
               <w:t>A–1, A–2, B–1, B–2, C–1, dst</w:t>
             </w:r>
@@ -2214,13 +2385,15 @@
                 <w:rFonts w:cstheme="minorHAnsi"/>
                 <w:sz w:val="20"/>
                 <w:szCs w:val="20"/>
-              </w:rPr>
-            </w:pPr>
-            <w:r>
-              <w:rPr>
-                <w:rFonts w:cstheme="minorHAnsi"/>
-                <w:sz w:val="20"/>
-                <w:szCs w:val="20"/>
+                <w:highlight w:val="yellow"/>
+              </w:rPr>
+            </w:pPr>
+            <w:r>
+              <w:rPr>
+                <w:rFonts w:cstheme="minorHAnsi"/>
+                <w:sz w:val="20"/>
+                <w:szCs w:val="20"/>
+                <w:highlight w:val="yellow"/>
               </w:rPr>
               <w:t>Gunakan Page Number &gt; Page Margins &gt; Vertical, Left</w:t>
             </w:r>
@@ -2238,13 +2411,15 @@
                 <w:rFonts w:cstheme="minorHAnsi"/>
                 <w:sz w:val="20"/>
                 <w:szCs w:val="20"/>
-              </w:rPr>
-            </w:pPr>
-            <w:r>
-              <w:rPr>
-                <w:rFonts w:cstheme="minorHAnsi"/>
-                <w:sz w:val="20"/>
-                <w:szCs w:val="20"/>
+                <w:highlight w:val="yellow"/>
+              </w:rPr>
+            </w:pPr>
+            <w:r>
+              <w:rPr>
+                <w:rFonts w:cstheme="minorHAnsi"/>
+                <w:sz w:val="20"/>
+                <w:szCs w:val="20"/>
+                <w:highlight w:val="yellow"/>
               </w:rPr>
               <w:t>Resize text box, memanjang ke atas sampai bersentuhan dengan batas Header</w:t>
             </w:r>
@@ -2687,13 +2862,15 @@
                 <w:rFonts w:cstheme="minorHAnsi"/>
                 <w:sz w:val="20"/>
                 <w:szCs w:val="20"/>
-              </w:rPr>
-            </w:pPr>
-            <w:r>
-              <w:rPr>
-                <w:rFonts w:cstheme="minorHAnsi"/>
-                <w:sz w:val="20"/>
-                <w:szCs w:val="20"/>
+                <w:highlight w:val="green"/>
+              </w:rPr>
+            </w:pPr>
+            <w:r>
+              <w:rPr>
+                <w:rFonts w:cstheme="minorHAnsi"/>
+                <w:sz w:val="20"/>
+                <w:szCs w:val="20"/>
+                <w:highlight w:val="green"/>
               </w:rPr>
               <w:t>Nomor halaman pada isi buku menggunakan angka arab (1,</w:t>
             </w:r>
@@ -2702,30 +2879,16 @@
                 <w:rFonts w:cstheme="minorHAnsi"/>
                 <w:sz w:val="20"/>
                 <w:szCs w:val="20"/>
-              </w:rPr>
-              <w:t xml:space="preserve"> </w:t>
-            </w:r>
-            <w:r>
-              <w:rPr>
-                <w:rFonts w:cstheme="minorHAnsi"/>
-                <w:sz w:val="20"/>
-                <w:szCs w:val="20"/>
-              </w:rPr>
-              <w:t>2, 3</w:t>
-            </w:r>
-            <w:r>
-              <w:rPr>
-                <w:rFonts w:cstheme="minorHAnsi"/>
-                <w:sz w:val="20"/>
-                <w:szCs w:val="20"/>
-              </w:rPr>
-              <w:t xml:space="preserve">… </w:t>
-            </w:r>
-            <w:r>
-              <w:rPr>
-                <w:rFonts w:cstheme="minorHAnsi"/>
-                <w:sz w:val="20"/>
-                <w:szCs w:val="20"/>
+                <w:highlight w:val="green"/>
+              </w:rPr>
+              <w:t xml:space="preserve"> 2, 3… </w:t>
+            </w:r>
+            <w:r>
+              <w:rPr>
+                <w:rFonts w:cstheme="minorHAnsi"/>
+                <w:sz w:val="20"/>
+                <w:szCs w:val="20"/>
+                <w:highlight w:val="green"/>
               </w:rPr>
               <w:t>dst)</w:t>
             </w:r>
@@ -2751,7 +2914,25 @@
                 <w:sz w:val="20"/>
                 <w:szCs w:val="20"/>
               </w:rPr>
-              <w:t>Nomor halaman pada halaman pengesahan buku-daftar isi (mencakup daftar gambar-daftar rumus) menggunakan angka romawi (ii,iii,iv…dst).</w:t>
+              <w:t>Nomor halaman pada halaman pengesahan buku-daftar isi (mencakup daftar gambar-daftar rumus) menggunakan angka romawi (</w:t>
+            </w:r>
+            <w:proofErr w:type="gramStart"/>
+            <w:r>
+              <w:rPr>
+                <w:rFonts w:cstheme="minorHAnsi"/>
+                <w:sz w:val="20"/>
+                <w:szCs w:val="20"/>
+              </w:rPr>
+              <w:t>ii,iii</w:t>
+            </w:r>
+            <w:proofErr w:type="gramEnd"/>
+            <w:r>
+              <w:rPr>
+                <w:rFonts w:cstheme="minorHAnsi"/>
+                <w:sz w:val="20"/>
+                <w:szCs w:val="20"/>
+              </w:rPr>
+              <w:t>,iv…dst).</w:t>
             </w:r>
           </w:p>
         </w:tc>
@@ -3001,6 +3182,7 @@
                 <w:rFonts w:cstheme="minorHAnsi"/>
                 <w:sz w:val="20"/>
                 <w:szCs w:val="20"/>
+                <w:highlight w:val="green"/>
               </w:rPr>
               <w:t xml:space="preserve">Sebelum mulai menulis buku, before-after paragraph WAJIB di-setting pada ‘0’. Jika terlanjur, langsung saja Select All, lalu set before-after paragraph menjadi ‘0’. Efek sampingnya, konten buku akan mengalami pergeseran. </w:t>
             </w:r>
@@ -3009,6 +3191,7 @@
                 <w:rFonts w:cstheme="minorHAnsi"/>
                 <w:sz w:val="20"/>
                 <w:szCs w:val="20"/>
+                <w:highlight w:val="green"/>
                 <w:u w:val="single"/>
               </w:rPr>
               <w:t>Jadi, cek ulang dari awal hingga akhir.</w:t>
@@ -3082,6 +3265,7 @@
               <w:rPr>
                 <w:sz w:val="20"/>
                 <w:szCs w:val="20"/>
+                <w:highlight w:val="green"/>
               </w:rPr>
             </w:pPr>
             <w:r>
@@ -3091,6 +3275,7 @@
                 <w:bCs w:val="0"/>
                 <w:sz w:val="20"/>
                 <w:szCs w:val="20"/>
+                <w:highlight w:val="green"/>
               </w:rPr>
               <w:t>2</w:t>
             </w:r>
@@ -3107,13 +3292,15 @@
               <w:rPr>
                 <w:sz w:val="20"/>
                 <w:szCs w:val="20"/>
-              </w:rPr>
-            </w:pPr>
-            <w:r>
-              <w:rPr>
-                <w:rFonts w:cstheme="minorHAnsi"/>
-                <w:sz w:val="20"/>
-                <w:szCs w:val="20"/>
+                <w:highlight w:val="green"/>
+              </w:rPr>
+            </w:pPr>
+            <w:r>
+              <w:rPr>
+                <w:rFonts w:cstheme="minorHAnsi"/>
+                <w:sz w:val="20"/>
+                <w:szCs w:val="20"/>
+                <w:highlight w:val="green"/>
               </w:rPr>
               <w:t>Penulisan buku secara keseluruhan (baik judul bab, sub-bab, dan paragraf) menggunakan line spacing sebesar 1.5 (tidak termasuk tabel, gambar, algoritma, segmen program, serta rumus).</w:t>
             </w:r>
@@ -3357,17 +3544,28 @@
               <w:cnfStyle w:val="000000000000" w:firstRow="0" w:lastRow="0" w:firstColumn="0" w:lastColumn="0" w:oddVBand="0" w:evenVBand="0" w:oddHBand="0" w:evenHBand="0" w:firstRowFirstColumn="0" w:firstRowLastColumn="0" w:lastRowFirstColumn="0" w:lastRowLastColumn="0"/>
               <w:rPr>
                 <w:rFonts w:cstheme="minorHAnsi"/>
-                <w:sz w:val="20"/>
-                <w:szCs w:val="20"/>
-              </w:rPr>
-            </w:pPr>
-            <w:r>
-              <w:rPr>
-                <w:rFonts w:cstheme="minorHAnsi"/>
-                <w:sz w:val="20"/>
-                <w:szCs w:val="20"/>
-              </w:rPr>
-              <w:t>Posisi Indentasi pada Nomor Sub-Bab:</w:t>
+                <w:sz w:val="18"/>
+                <w:szCs w:val="18"/>
+                <w:highlight w:val="green"/>
+              </w:rPr>
+            </w:pPr>
+            <w:r>
+              <w:rPr>
+                <w:rFonts w:cstheme="minorHAnsi"/>
+                <w:sz w:val="20"/>
+                <w:szCs w:val="20"/>
+                <w:highlight w:val="green"/>
+              </w:rPr>
+              <w:t xml:space="preserve">Posisi </w:t>
+            </w:r>
+            <w:r>
+              <w:rPr>
+                <w:rFonts w:cstheme="minorHAnsi"/>
+                <w:sz w:val="18"/>
+                <w:szCs w:val="18"/>
+                <w:highlight w:val="green"/>
+              </w:rPr>
+              <w:t>Indentasi pada Nomor Sub-Bab:</w:t>
             </w:r>
           </w:p>
           <w:p>
@@ -3381,31 +3579,35 @@
               <w:cnfStyle w:val="000000000000" w:firstRow="0" w:lastRow="0" w:firstColumn="0" w:lastColumn="0" w:oddVBand="0" w:evenVBand="0" w:oddHBand="0" w:evenHBand="0" w:firstRowFirstColumn="0" w:firstRowLastColumn="0" w:lastRowFirstColumn="0" w:lastRowLastColumn="0"/>
               <w:rPr>
                 <w:rFonts w:cstheme="minorHAnsi"/>
-                <w:sz w:val="20"/>
-                <w:szCs w:val="20"/>
-              </w:rPr>
-            </w:pPr>
-            <w:r>
-              <w:rPr>
-                <w:rFonts w:cstheme="minorHAnsi"/>
-                <w:sz w:val="20"/>
-                <w:szCs w:val="20"/>
+                <w:sz w:val="18"/>
+                <w:szCs w:val="18"/>
+                <w:highlight w:val="green"/>
+              </w:rPr>
+            </w:pPr>
+            <w:r>
+              <w:rPr>
+                <w:rFonts w:cstheme="minorHAnsi"/>
+                <w:sz w:val="18"/>
+                <w:szCs w:val="18"/>
+                <w:highlight w:val="green"/>
               </w:rPr>
               <w:t xml:space="preserve">First-Line </w:t>
             </w:r>
             <w:r>
               <w:rPr>
                 <w:rFonts w:cstheme="minorHAnsi"/>
-                <w:sz w:val="20"/>
-                <w:szCs w:val="20"/>
+                <w:sz w:val="18"/>
+                <w:szCs w:val="18"/>
+                <w:highlight w:val="green"/>
               </w:rPr>
               <w:t>Indent:</w:t>
             </w:r>
             <w:r>
               <w:rPr>
                 <w:rFonts w:cstheme="minorHAnsi"/>
-                <w:sz w:val="20"/>
-                <w:szCs w:val="20"/>
+                <w:sz w:val="18"/>
+                <w:szCs w:val="18"/>
+                <w:highlight w:val="green"/>
               </w:rPr>
               <w:t xml:space="preserve"> 0 cm</w:t>
             </w:r>
@@ -3423,13 +3625,15 @@
                 <w:rFonts w:cstheme="minorHAnsi"/>
                 <w:sz w:val="20"/>
                 <w:szCs w:val="20"/>
-              </w:rPr>
-            </w:pPr>
-            <w:r>
-              <w:rPr>
-                <w:rFonts w:cstheme="minorHAnsi"/>
-                <w:sz w:val="20"/>
-                <w:szCs w:val="20"/>
+                <w:highlight w:val="green"/>
+              </w:rPr>
+            </w:pPr>
+            <w:r>
+              <w:rPr>
+                <w:rFonts w:cstheme="minorHAnsi"/>
+                <w:sz w:val="20"/>
+                <w:szCs w:val="20"/>
+                <w:highlight w:val="green"/>
               </w:rPr>
               <w:t xml:space="preserve">Hanging </w:t>
             </w:r>
@@ -3438,6 +3642,7 @@
                 <w:rFonts w:cstheme="minorHAnsi"/>
                 <w:sz w:val="20"/>
                 <w:szCs w:val="20"/>
+                <w:highlight w:val="green"/>
               </w:rPr>
               <w:t>Indent:</w:t>
             </w:r>
@@ -3446,6 +3651,7 @@
                 <w:rFonts w:cstheme="minorHAnsi"/>
                 <w:sz w:val="20"/>
                 <w:szCs w:val="20"/>
+                <w:highlight w:val="green"/>
               </w:rPr>
               <w:t xml:space="preserve"> 1.27 cm</w:t>
             </w:r>
@@ -3463,13 +3669,15 @@
                 <w:rFonts w:cstheme="minorHAnsi"/>
                 <w:sz w:val="20"/>
                 <w:szCs w:val="20"/>
-              </w:rPr>
-            </w:pPr>
-            <w:r>
-              <w:rPr>
-                <w:rFonts w:cstheme="minorHAnsi"/>
-                <w:sz w:val="20"/>
-                <w:szCs w:val="20"/>
+                <w:highlight w:val="green"/>
+              </w:rPr>
+            </w:pPr>
+            <w:r>
+              <w:rPr>
+                <w:rFonts w:cstheme="minorHAnsi"/>
+                <w:sz w:val="20"/>
+                <w:szCs w:val="20"/>
+                <w:highlight w:val="green"/>
               </w:rPr>
               <w:t xml:space="preserve">Jika </w:t>
             </w:r>
@@ -3478,6 +3686,7 @@
                 <w:rFonts w:cstheme="minorHAnsi"/>
                 <w:sz w:val="20"/>
                 <w:szCs w:val="20"/>
+                <w:highlight w:val="green"/>
               </w:rPr>
               <w:t>nomor sub-bab panjang dan</w:t>
             </w:r>
@@ -3486,6 +3695,7 @@
                 <w:rFonts w:cstheme="minorHAnsi"/>
                 <w:sz w:val="20"/>
                 <w:szCs w:val="20"/>
+                <w:highlight w:val="green"/>
               </w:rPr>
               <w:t xml:space="preserve"> tidak memiliki jarak</w:t>
             </w:r>
@@ -3494,6 +3704,7 @@
                 <w:rFonts w:cstheme="minorHAnsi"/>
                 <w:sz w:val="20"/>
                 <w:szCs w:val="20"/>
+                <w:highlight w:val="green"/>
               </w:rPr>
               <w:t xml:space="preserve"> dengan judul sub-</w:t>
             </w:r>
@@ -3502,6 +3713,7 @@
                 <w:rFonts w:cstheme="minorHAnsi"/>
                 <w:sz w:val="20"/>
                 <w:szCs w:val="20"/>
+                <w:highlight w:val="green"/>
               </w:rPr>
               <w:t>bab (</w:t>
             </w:r>
@@ -3510,6 +3722,7 @@
                 <w:rFonts w:cstheme="minorHAnsi"/>
                 <w:sz w:val="20"/>
                 <w:szCs w:val="20"/>
+                <w:highlight w:val="green"/>
               </w:rPr>
               <w:t xml:space="preserve">berdempet), maka </w:t>
             </w:r>
@@ -3520,6 +3733,7 @@
                 <w:bCs/>
                 <w:sz w:val="20"/>
                 <w:szCs w:val="20"/>
+                <w:highlight w:val="green"/>
               </w:rPr>
               <w:t>Hanging Indent boleh digeser hingga maksimal 2.5 cm</w:t>
             </w:r>
@@ -3528,6 +3742,7 @@
                 <w:rFonts w:cstheme="minorHAnsi"/>
                 <w:sz w:val="20"/>
                 <w:szCs w:val="20"/>
+                <w:highlight w:val="green"/>
               </w:rPr>
               <w:t>.</w:t>
             </w:r>
@@ -3626,13 +3841,15 @@
                 <w:rFonts w:cstheme="minorHAnsi"/>
                 <w:sz w:val="20"/>
                 <w:szCs w:val="20"/>
-              </w:rPr>
-            </w:pPr>
-            <w:r>
-              <w:rPr>
-                <w:rFonts w:cstheme="minorHAnsi"/>
-                <w:sz w:val="20"/>
-                <w:szCs w:val="20"/>
+                <w:highlight w:val="green"/>
+              </w:rPr>
+            </w:pPr>
+            <w:r>
+              <w:rPr>
+                <w:rFonts w:cstheme="minorHAnsi"/>
+                <w:sz w:val="20"/>
+                <w:szCs w:val="20"/>
+                <w:highlight w:val="green"/>
               </w:rPr>
               <w:t xml:space="preserve">Posisi Indentasi pada baris pertama sebuah </w:t>
             </w:r>
@@ -3641,6 +3858,7 @@
                 <w:rFonts w:cstheme="minorHAnsi"/>
                 <w:sz w:val="20"/>
                 <w:szCs w:val="20"/>
+                <w:highlight w:val="green"/>
               </w:rPr>
               <w:t>paragraf:</w:t>
             </w:r>
@@ -3658,13 +3876,15 @@
                 <w:rFonts w:cstheme="minorHAnsi"/>
                 <w:sz w:val="20"/>
                 <w:szCs w:val="20"/>
-              </w:rPr>
-            </w:pPr>
-            <w:r>
-              <w:rPr>
-                <w:rFonts w:cstheme="minorHAnsi"/>
-                <w:sz w:val="20"/>
-                <w:szCs w:val="20"/>
+                <w:highlight w:val="green"/>
+              </w:rPr>
+            </w:pPr>
+            <w:r>
+              <w:rPr>
+                <w:rFonts w:cstheme="minorHAnsi"/>
+                <w:sz w:val="20"/>
+                <w:szCs w:val="20"/>
+                <w:highlight w:val="green"/>
               </w:rPr>
               <w:t xml:space="preserve">First-Line </w:t>
             </w:r>
@@ -3673,6 +3893,7 @@
                 <w:rFonts w:cstheme="minorHAnsi"/>
                 <w:sz w:val="20"/>
                 <w:szCs w:val="20"/>
+                <w:highlight w:val="green"/>
               </w:rPr>
               <w:t>Indent:</w:t>
             </w:r>
@@ -3681,6 +3902,7 @@
                 <w:rFonts w:cstheme="minorHAnsi"/>
                 <w:sz w:val="20"/>
                 <w:szCs w:val="20"/>
+                <w:highlight w:val="green"/>
               </w:rPr>
               <w:t xml:space="preserve"> 1.27 cm</w:t>
             </w:r>
@@ -3698,13 +3920,15 @@
                 <w:rFonts w:cstheme="minorHAnsi"/>
                 <w:sz w:val="20"/>
                 <w:szCs w:val="20"/>
-              </w:rPr>
-            </w:pPr>
-            <w:r>
-              <w:rPr>
-                <w:rFonts w:cstheme="minorHAnsi"/>
-                <w:sz w:val="20"/>
-                <w:szCs w:val="20"/>
+                <w:highlight w:val="green"/>
+              </w:rPr>
+            </w:pPr>
+            <w:r>
+              <w:rPr>
+                <w:rFonts w:cstheme="minorHAnsi"/>
+                <w:sz w:val="20"/>
+                <w:szCs w:val="20"/>
+                <w:highlight w:val="green"/>
               </w:rPr>
               <w:t xml:space="preserve">Left </w:t>
             </w:r>
@@ -3713,6 +3937,7 @@
                 <w:rFonts w:cstheme="minorHAnsi"/>
                 <w:sz w:val="20"/>
                 <w:szCs w:val="20"/>
+                <w:highlight w:val="green"/>
               </w:rPr>
               <w:t>Indent:</w:t>
             </w:r>
@@ -3721,6 +3946,7 @@
                 <w:rFonts w:cstheme="minorHAnsi"/>
                 <w:sz w:val="20"/>
                 <w:szCs w:val="20"/>
+                <w:highlight w:val="green"/>
               </w:rPr>
               <w:t xml:space="preserve"> 0 cm</w:t>
             </w:r>
@@ -3738,13 +3964,15 @@
                 <w:rFonts w:cstheme="minorHAnsi"/>
                 <w:sz w:val="20"/>
                 <w:szCs w:val="20"/>
-              </w:rPr>
-            </w:pPr>
-            <w:r>
-              <w:rPr>
-                <w:rFonts w:cstheme="minorHAnsi"/>
-                <w:sz w:val="20"/>
-                <w:szCs w:val="20"/>
+                <w:highlight w:val="green"/>
+              </w:rPr>
+            </w:pPr>
+            <w:r>
+              <w:rPr>
+                <w:rFonts w:cstheme="minorHAnsi"/>
+                <w:sz w:val="20"/>
+                <w:szCs w:val="20"/>
+                <w:highlight w:val="green"/>
               </w:rPr>
               <w:t>Meskipun nomor sub-bab menjorok jauh ke arah kanan, posisi baris pertama setiap paragraf tidak berubah.</w:t>
             </w:r>
@@ -4029,13 +4257,15 @@
                 <w:rFonts w:cstheme="minorHAnsi"/>
                 <w:sz w:val="20"/>
                 <w:szCs w:val="20"/>
-              </w:rPr>
-            </w:pPr>
-            <w:r>
-              <w:rPr>
-                <w:rFonts w:cstheme="minorHAnsi"/>
-                <w:sz w:val="20"/>
-                <w:szCs w:val="20"/>
+                <w:highlight w:val="green"/>
+              </w:rPr>
+            </w:pPr>
+            <w:r>
+              <w:rPr>
+                <w:rFonts w:cstheme="minorHAnsi"/>
+                <w:sz w:val="20"/>
+                <w:szCs w:val="20"/>
+                <w:highlight w:val="green"/>
               </w:rPr>
               <w:t xml:space="preserve">Times New Roman, Bold, 16pt, </w:t>
             </w:r>
@@ -4044,6 +4274,7 @@
                 <w:rFonts w:cstheme="minorHAnsi"/>
                 <w:sz w:val="20"/>
                 <w:szCs w:val="20"/>
+                <w:highlight w:val="green"/>
               </w:rPr>
               <w:t>Rata tengah</w:t>
             </w:r>
@@ -4052,6 +4283,7 @@
                 <w:rFonts w:cstheme="minorHAnsi"/>
                 <w:sz w:val="20"/>
                 <w:szCs w:val="20"/>
+                <w:highlight w:val="green"/>
               </w:rPr>
               <w:t xml:space="preserve"> (indentasi keseluruhan ada di ‘0’), uppercase, Line Spacing 1.5</w:t>
             </w:r>
@@ -4076,6 +4308,7 @@
                 <w:rFonts w:cstheme="minorHAnsi"/>
                 <w:sz w:val="20"/>
                 <w:szCs w:val="20"/>
+                <w:highlight w:val="green"/>
               </w:rPr>
               <w:t xml:space="preserve">Penomoran bab menggunakan angka romawi </w:t>
             </w:r>
@@ -4084,22 +4317,36 @@
                 <w:rFonts w:cstheme="minorHAnsi"/>
                 <w:sz w:val="20"/>
                 <w:szCs w:val="20"/>
+                <w:highlight w:val="green"/>
               </w:rPr>
               <w:t>(</w:t>
             </w:r>
-            <w:r>
-              <w:rPr>
-                <w:rFonts w:cstheme="minorHAnsi"/>
-                <w:sz w:val="20"/>
-                <w:szCs w:val="20"/>
-              </w:rPr>
-              <w:t>I,II,III,IV,V</w:t>
-            </w:r>
-            <w:r>
-              <w:rPr>
-                <w:rFonts w:cstheme="minorHAnsi"/>
-                <w:sz w:val="20"/>
-                <w:szCs w:val="20"/>
+            <w:proofErr w:type="gramStart"/>
+            <w:r>
+              <w:rPr>
+                <w:rFonts w:cstheme="minorHAnsi"/>
+                <w:sz w:val="20"/>
+                <w:szCs w:val="20"/>
+                <w:highlight w:val="green"/>
+              </w:rPr>
+              <w:t>I,II</w:t>
+            </w:r>
+            <w:proofErr w:type="gramEnd"/>
+            <w:r>
+              <w:rPr>
+                <w:rFonts w:cstheme="minorHAnsi"/>
+                <w:sz w:val="20"/>
+                <w:szCs w:val="20"/>
+                <w:highlight w:val="green"/>
+              </w:rPr>
+              <w:t>,III,IV,V</w:t>
+            </w:r>
+            <w:r>
+              <w:rPr>
+                <w:rFonts w:cstheme="minorHAnsi"/>
+                <w:sz w:val="20"/>
+                <w:szCs w:val="20"/>
+                <w:highlight w:val="green"/>
               </w:rPr>
               <w:t>..dst)</w:t>
             </w:r>
@@ -4177,13 +4424,15 @@
                 <w:rFonts w:cstheme="minorHAnsi"/>
                 <w:sz w:val="20"/>
                 <w:szCs w:val="20"/>
-              </w:rPr>
-            </w:pPr>
-            <w:r>
-              <w:rPr>
-                <w:rFonts w:cstheme="minorHAnsi"/>
-                <w:sz w:val="20"/>
-                <w:szCs w:val="20"/>
+                <w:highlight w:val="green"/>
+              </w:rPr>
+            </w:pPr>
+            <w:r>
+              <w:rPr>
+                <w:rFonts w:cstheme="minorHAnsi"/>
+                <w:sz w:val="20"/>
+                <w:szCs w:val="20"/>
+                <w:highlight w:val="green"/>
               </w:rPr>
               <w:t>Judul Sub-</w:t>
             </w:r>
@@ -4192,6 +4441,7 @@
                 <w:rFonts w:cstheme="minorHAnsi"/>
                 <w:sz w:val="20"/>
                 <w:szCs w:val="20"/>
+                <w:highlight w:val="green"/>
               </w:rPr>
               <w:t>bab:</w:t>
             </w:r>
@@ -4200,6 +4450,7 @@
                 <w:rFonts w:cstheme="minorHAnsi"/>
                 <w:sz w:val="20"/>
                 <w:szCs w:val="20"/>
+                <w:highlight w:val="green"/>
               </w:rPr>
               <w:t xml:space="preserve"> </w:t>
             </w:r>
@@ -4216,13 +4467,15 @@
               <w:rPr>
                 <w:sz w:val="20"/>
                 <w:szCs w:val="20"/>
-              </w:rPr>
-            </w:pPr>
-            <w:r>
-              <w:rPr>
-                <w:rFonts w:cstheme="minorHAnsi"/>
-                <w:sz w:val="20"/>
-                <w:szCs w:val="20"/>
+                <w:highlight w:val="green"/>
+              </w:rPr>
+            </w:pPr>
+            <w:r>
+              <w:rPr>
+                <w:rFonts w:cstheme="minorHAnsi"/>
+                <w:sz w:val="20"/>
+                <w:szCs w:val="20"/>
+                <w:highlight w:val="green"/>
               </w:rPr>
               <w:t xml:space="preserve">Times New Roman, Bold, 14 pt, </w:t>
             </w:r>
@@ -4231,6 +4484,7 @@
                 <w:rFonts w:cstheme="minorHAnsi"/>
                 <w:sz w:val="20"/>
                 <w:szCs w:val="20"/>
+                <w:highlight w:val="green"/>
               </w:rPr>
               <w:t>rata kiri</w:t>
             </w:r>
@@ -4239,6 +4493,7 @@
                 <w:rFonts w:cstheme="minorHAnsi"/>
                 <w:sz w:val="20"/>
                 <w:szCs w:val="20"/>
+                <w:highlight w:val="green"/>
               </w:rPr>
               <w:t>, Capitalize Each Word</w:t>
             </w:r>
@@ -4247,6 +4502,7 @@
                 <w:rFonts w:cstheme="minorHAnsi"/>
                 <w:sz w:val="20"/>
                 <w:szCs w:val="20"/>
+                <w:highlight w:val="green"/>
               </w:rPr>
               <w:t xml:space="preserve">, Line Spacing 1.5, </w:t>
             </w:r>
@@ -4255,6 +4511,7 @@
                 <w:rFonts w:cstheme="minorHAnsi"/>
                 <w:sz w:val="20"/>
                 <w:szCs w:val="20"/>
+                <w:highlight w:val="green"/>
               </w:rPr>
               <w:t xml:space="preserve">indentasi lihat pada Tabel 4 </w:t>
             </w:r>
@@ -4263,6 +4520,7 @@
                 <w:rFonts w:cstheme="minorHAnsi"/>
                 <w:sz w:val="20"/>
                 <w:szCs w:val="20"/>
+                <w:highlight w:val="green"/>
               </w:rPr>
               <w:t>no</w:t>
             </w:r>
@@ -4271,6 +4529,7 @@
                 <w:rFonts w:cstheme="minorHAnsi"/>
                 <w:sz w:val="20"/>
                 <w:szCs w:val="20"/>
+                <w:highlight w:val="green"/>
               </w:rPr>
               <w:t xml:space="preserve"> 1</w:t>
             </w:r>
@@ -4433,13 +4692,15 @@
                 <w:rFonts w:cstheme="minorHAnsi"/>
                 <w:sz w:val="20"/>
                 <w:szCs w:val="20"/>
-              </w:rPr>
-            </w:pPr>
-            <w:r>
-              <w:rPr>
-                <w:rFonts w:cstheme="minorHAnsi"/>
-                <w:sz w:val="20"/>
-                <w:szCs w:val="20"/>
+                <w:highlight w:val="green"/>
+              </w:rPr>
+            </w:pPr>
+            <w:r>
+              <w:rPr>
+                <w:rFonts w:cstheme="minorHAnsi"/>
+                <w:sz w:val="20"/>
+                <w:szCs w:val="20"/>
+                <w:highlight w:val="green"/>
               </w:rPr>
               <w:t xml:space="preserve">Times New Roman, 12 pt, </w:t>
             </w:r>
@@ -4448,6 +4709,7 @@
                 <w:rFonts w:cstheme="minorHAnsi"/>
                 <w:sz w:val="20"/>
                 <w:szCs w:val="20"/>
+                <w:highlight w:val="green"/>
               </w:rPr>
               <w:t>rata kiri kanan</w:t>
             </w:r>
@@ -4456,6 +4718,7 @@
                 <w:rFonts w:cstheme="minorHAnsi"/>
                 <w:sz w:val="20"/>
                 <w:szCs w:val="20"/>
+                <w:highlight w:val="green"/>
               </w:rPr>
               <w:t>, indentasi lihat pada tabel 4</w:t>
             </w:r>
@@ -4464,6 +4727,7 @@
                 <w:rFonts w:cstheme="minorHAnsi"/>
                 <w:sz w:val="20"/>
                 <w:szCs w:val="20"/>
+                <w:highlight w:val="green"/>
               </w:rPr>
               <w:t xml:space="preserve"> no</w:t>
             </w:r>
@@ -4472,6 +4736,7 @@
                 <w:rFonts w:cstheme="minorHAnsi"/>
                 <w:sz w:val="20"/>
                 <w:szCs w:val="20"/>
+                <w:highlight w:val="green"/>
               </w:rPr>
               <w:t xml:space="preserve"> 2</w:t>
             </w:r>
@@ -4480,6 +4745,7 @@
                 <w:rFonts w:cstheme="minorHAnsi"/>
                 <w:sz w:val="20"/>
                 <w:szCs w:val="20"/>
+                <w:highlight w:val="green"/>
               </w:rPr>
               <w:t>, before-after paragraph = 0</w:t>
             </w:r>
@@ -4629,7 +4895,25 @@
                 <w:sz w:val="20"/>
                 <w:szCs w:val="20"/>
               </w:rPr>
-              <w:t>Caption Tabel : diletakkan di atas tabel</w:t>
+              <w:t xml:space="preserve">Caption </w:t>
+            </w:r>
+            <w:proofErr w:type="gramStart"/>
+            <w:r>
+              <w:rPr>
+                <w:rFonts w:cstheme="minorHAnsi"/>
+                <w:sz w:val="20"/>
+                <w:szCs w:val="20"/>
+              </w:rPr>
+              <w:t>Tabel :</w:t>
+            </w:r>
+            <w:proofErr w:type="gramEnd"/>
+            <w:r>
+              <w:rPr>
+                <w:rFonts w:cstheme="minorHAnsi"/>
+                <w:sz w:val="20"/>
+                <w:szCs w:val="20"/>
+              </w:rPr>
+              <w:t xml:space="preserve"> diletakkan di atas tabel</w:t>
             </w:r>
           </w:p>
         </w:tc>
@@ -5659,6 +5943,7 @@
                 <w:rFonts w:cstheme="minorHAnsi"/>
                 <w:sz w:val="20"/>
                 <w:szCs w:val="20"/>
+                <w:highlight w:val="green"/>
                 <w:u w:val="single"/>
               </w:rPr>
             </w:pPr>
@@ -5667,6 +5952,7 @@
                 <w:rFonts w:cstheme="minorHAnsi"/>
                 <w:sz w:val="20"/>
                 <w:szCs w:val="20"/>
+                <w:highlight w:val="green"/>
                 <w:u w:val="single"/>
               </w:rPr>
               <w:t>NOMOR HALAMAN</w:t>
@@ -5685,13 +5971,15 @@
                 <w:rFonts w:cstheme="minorHAnsi"/>
                 <w:sz w:val="20"/>
                 <w:szCs w:val="20"/>
-              </w:rPr>
-            </w:pPr>
-            <w:r>
-              <w:rPr>
-                <w:rFonts w:cstheme="minorHAnsi"/>
-                <w:sz w:val="20"/>
-                <w:szCs w:val="20"/>
+                <w:highlight w:val="green"/>
+              </w:rPr>
+            </w:pPr>
+            <w:r>
+              <w:rPr>
+                <w:rFonts w:cstheme="minorHAnsi"/>
+                <w:sz w:val="20"/>
+                <w:szCs w:val="20"/>
+                <w:highlight w:val="green"/>
               </w:rPr>
               <w:t>Times New Roman, Rata tengah, 12 pt, Line spacing 1.0. Before-after paragraph = 0.</w:t>
             </w:r>
@@ -5709,13 +5997,15 @@
                 <w:rFonts w:cstheme="minorHAnsi"/>
                 <w:sz w:val="20"/>
                 <w:szCs w:val="20"/>
-              </w:rPr>
-            </w:pPr>
-            <w:r>
-              <w:rPr>
-                <w:rFonts w:cstheme="minorHAnsi"/>
-                <w:sz w:val="20"/>
-                <w:szCs w:val="20"/>
+                <w:highlight w:val="green"/>
+              </w:rPr>
+            </w:pPr>
+            <w:r>
+              <w:rPr>
+                <w:rFonts w:cstheme="minorHAnsi"/>
+                <w:sz w:val="20"/>
+                <w:szCs w:val="20"/>
+                <w:highlight w:val="green"/>
               </w:rPr>
               <w:t>Hapus semua [enter] yang ada pada Footer, Header</w:t>
             </w:r>
@@ -6244,28 +6534,7 @@
                 <w:sz w:val="20"/>
                 <w:szCs w:val="20"/>
               </w:rPr>
-              <w:t xml:space="preserve">Contoh model </w:t>
-            </w:r>
-            <w:r>
-              <w:rPr>
-                <w:sz w:val="20"/>
-                <w:szCs w:val="20"/>
-              </w:rPr>
-              <w:t xml:space="preserve">footnote </w:t>
-            </w:r>
-            <w:r>
-              <w:rPr>
-                <w:sz w:val="20"/>
-                <w:szCs w:val="20"/>
-              </w:rPr>
-              <w:t xml:space="preserve">di lampiran </w:t>
-            </w:r>
-            <w:r>
-              <w:rPr>
-                <w:sz w:val="20"/>
-                <w:szCs w:val="20"/>
-              </w:rPr>
-              <w:t>F</w:t>
+              <w:t>Contoh model footnote di lampiran F</w:t>
             </w:r>
           </w:p>
         </w:tc>
@@ -12276,13 +12545,15 @@
                 <w:rFonts w:cstheme="minorHAnsi"/>
                 <w:sz w:val="20"/>
                 <w:szCs w:val="20"/>
-              </w:rPr>
-            </w:pPr>
-            <w:r>
-              <w:rPr>
-                <w:rFonts w:cstheme="minorHAnsi"/>
-                <w:sz w:val="20"/>
-                <w:szCs w:val="20"/>
+                <w:highlight w:val="green"/>
+              </w:rPr>
+            </w:pPr>
+            <w:r>
+              <w:rPr>
+                <w:rFonts w:cstheme="minorHAnsi"/>
+                <w:sz w:val="20"/>
+                <w:szCs w:val="20"/>
+                <w:highlight w:val="green"/>
               </w:rPr>
               <w:t>Penulisan poin-poin</w:t>
             </w:r>
@@ -12300,13 +12571,15 @@
                 <w:rFonts w:cstheme="minorHAnsi"/>
                 <w:sz w:val="20"/>
                 <w:szCs w:val="20"/>
-              </w:rPr>
-            </w:pPr>
-            <w:r>
-              <w:rPr>
-                <w:rFonts w:cstheme="minorHAnsi"/>
-                <w:sz w:val="20"/>
-                <w:szCs w:val="20"/>
+                <w:highlight w:val="green"/>
+              </w:rPr>
+            </w:pPr>
+            <w:r>
+              <w:rPr>
+                <w:rFonts w:cstheme="minorHAnsi"/>
+                <w:sz w:val="20"/>
+                <w:szCs w:val="20"/>
+                <w:highlight w:val="green"/>
               </w:rPr>
               <w:t xml:space="preserve">Gunakan Bullets jika poin-poin tersebut bukan merupakan sebuah urutan </w:t>
             </w:r>
@@ -12324,13 +12597,15 @@
                 <w:rFonts w:cstheme="minorHAnsi"/>
                 <w:sz w:val="20"/>
                 <w:szCs w:val="20"/>
-              </w:rPr>
-            </w:pPr>
-            <w:r>
-              <w:rPr>
-                <w:rFonts w:cstheme="minorHAnsi"/>
-                <w:sz w:val="20"/>
-                <w:szCs w:val="20"/>
+                <w:highlight w:val="green"/>
+              </w:rPr>
+            </w:pPr>
+            <w:r>
+              <w:rPr>
+                <w:rFonts w:cstheme="minorHAnsi"/>
+                <w:sz w:val="20"/>
+                <w:szCs w:val="20"/>
+                <w:highlight w:val="green"/>
               </w:rPr>
               <w:t>Gunakan Numbering jika poin-poin tersebut menggambarkan urutan atau langkah-langkah dari sebuah proses</w:t>
             </w:r>
@@ -12446,13 +12721,15 @@
               <w:rPr>
                 <w:sz w:val="20"/>
                 <w:szCs w:val="20"/>
-              </w:rPr>
-            </w:pPr>
-            <w:r>
-              <w:rPr>
-                <w:rFonts w:cstheme="minorHAnsi"/>
-                <w:sz w:val="20"/>
-                <w:szCs w:val="20"/>
+                <w:highlight w:val="green"/>
+              </w:rPr>
+            </w:pPr>
+            <w:r>
+              <w:rPr>
+                <w:rFonts w:cstheme="minorHAnsi"/>
+                <w:sz w:val="20"/>
+                <w:szCs w:val="20"/>
+                <w:highlight w:val="green"/>
               </w:rPr>
               <w:t xml:space="preserve">First </w:t>
             </w:r>
@@ -12461,6 +12738,7 @@
                 <w:rFonts w:cstheme="minorHAnsi"/>
                 <w:sz w:val="20"/>
                 <w:szCs w:val="20"/>
+                <w:highlight w:val="green"/>
               </w:rPr>
               <w:t>Line Indent = 0 cm</w:t>
             </w:r>
@@ -12477,13 +12755,15 @@
               <w:rPr>
                 <w:sz w:val="20"/>
                 <w:szCs w:val="20"/>
-              </w:rPr>
-            </w:pPr>
-            <w:r>
-              <w:rPr>
-                <w:rFonts w:cstheme="minorHAnsi"/>
-                <w:sz w:val="20"/>
-                <w:szCs w:val="20"/>
+                <w:highlight w:val="green"/>
+              </w:rPr>
+            </w:pPr>
+            <w:r>
+              <w:rPr>
+                <w:rFonts w:cstheme="minorHAnsi"/>
+                <w:sz w:val="20"/>
+                <w:szCs w:val="20"/>
+                <w:highlight w:val="green"/>
               </w:rPr>
               <w:t>Hanging Indent = 0.75 cm</w:t>
             </w:r>
@@ -12507,6 +12787,7 @@
                 <w:rFonts w:cstheme="minorHAnsi"/>
                 <w:sz w:val="20"/>
                 <w:szCs w:val="20"/>
+                <w:highlight w:val="green"/>
               </w:rPr>
               <w:t>Jika sebuah poin memiliki multilevel list, maka level kedua tersebut ditulis menjorok ke arah kanan</w:t>
             </w:r>
@@ -12515,6 +12796,7 @@
                 <w:rFonts w:cstheme="minorHAnsi"/>
                 <w:sz w:val="20"/>
                 <w:szCs w:val="20"/>
+                <w:highlight w:val="green"/>
               </w:rPr>
               <w:t>, dengan jarak antara First Line Indent dengan Hanging Indent yang sama dengan level pertama.</w:t>
             </w:r>

</xml_diff>